<commit_message>
Ya esta mi evidencia de utilizar git ?(screenshots)
</commit_message>
<xml_diff>
--- a/Screenshots.docx
+++ b/Screenshots.docx
@@ -1,6 +1,6 @@
 
 <file path=word/document.xml><?xml version="1.0" encoding="utf-8"?>
-<w:document xmlns:wpc="http://schemas.microsoft.com/office/word/2010/wordprocessingCanvas" xmlns:cx="http://schemas.microsoft.com/office/drawing/2014/chartex" xmlns:cx1="http://schemas.microsoft.com/office/drawing/2015/9/8/chartex" xmlns:cx2="http://schemas.microsoft.com/office/drawing/2015/10/21/chartex" xmlns:cx3="http://schemas.microsoft.com/office/drawing/2016/5/9/chartex" xmlns:cx4="http://schemas.microsoft.com/office/drawing/2016/5/10/chartex" xmlns:cx5="http://schemas.microsoft.com/office/drawing/2016/5/11/chartex" xmlns:cx6="http://schemas.microsoft.com/office/drawing/2016/5/12/chartex" xmlns:cx7="http://schemas.microsoft.com/office/drawing/2016/5/13/chartex" xmlns:cx8="http://schemas.microsoft.com/office/drawing/2016/5/14/chartex" xmlns:mc="http://schemas.openxmlformats.org/markup-compatibility/2006" xmlns:aink="http://schemas.microsoft.com/office/drawing/2016/ink" xmlns:am3d="http://schemas.microsoft.com/office/drawing/2017/model3d" xmlns:o="urn:schemas-microsoft-com:office:office" xmlns:r="http://schemas.openxmlformats.org/officeDocument/2006/relationships" xmlns:m="http://schemas.openxmlformats.org/officeDocument/2006/math" xmlns:v="urn:schemas-microsoft-com:vml" xmlns:wp14="http://schemas.microsoft.com/office/word/2010/wordprocessingDrawing" xmlns:wp="http://schemas.openxmlformats.org/drawingml/2006/wordprocessingDrawing" xmlns:w10="urn:schemas-microsoft-com:office:word" xmlns:w="http://schemas.openxmlformats.org/wordprocessingml/2006/main" xmlns:w14="http://schemas.microsoft.com/office/word/2010/wordml" xmlns:w15="http://schemas.microsoft.com/office/word/2012/wordml" xmlns:w16cex="http://schemas.microsoft.com/office/word/2018/wordml/cex" xmlns:w16cid="http://schemas.microsoft.com/office/word/2016/wordml/cid" xmlns:w16="http://schemas.microsoft.com/office/word/2018/wordml" xmlns:w16se="http://schemas.microsoft.com/office/word/2015/wordml/symex" xmlns:wpg="http://schemas.microsoft.com/office/word/2010/wordprocessingGroup" xmlns:wpi="http://schemas.microsoft.com/office/word/2010/wordprocessingInk" xmlns:wne="http://schemas.microsoft.com/office/word/2006/wordml" xmlns:wps="http://schemas.microsoft.com/office/word/2010/wordprocessingShape" mc:Ignorable="w14 w15 w16se w16cid w16 w16cex wp14">
+<w:document xmlns:wpc="http://schemas.microsoft.com/office/word/2010/wordprocessingCanvas" xmlns:cx="http://schemas.microsoft.com/office/drawing/2014/chartex" xmlns:cx1="http://schemas.microsoft.com/office/drawing/2015/9/8/chartex" xmlns:mc="http://schemas.openxmlformats.org/markup-compatibility/2006" xmlns:o="urn:schemas-microsoft-com:office:office" xmlns:r="http://schemas.openxmlformats.org/officeDocument/2006/relationships" xmlns:m="http://schemas.openxmlformats.org/officeDocument/2006/math" xmlns:v="urn:schemas-microsoft-com:vml" xmlns:wp14="http://schemas.microsoft.com/office/word/2010/wordprocessingDrawing" xmlns:wp="http://schemas.openxmlformats.org/drawingml/2006/wordprocessingDrawing" xmlns:w10="urn:schemas-microsoft-com:office:word" xmlns:w="http://schemas.openxmlformats.org/wordprocessingml/2006/main" xmlns:w14="http://schemas.microsoft.com/office/word/2010/wordml" xmlns:w15="http://schemas.microsoft.com/office/word/2012/wordml" xmlns:w16se="http://schemas.microsoft.com/office/word/2015/wordml/symex" xmlns:wpg="http://schemas.microsoft.com/office/word/2010/wordprocessingGroup" xmlns:wpi="http://schemas.microsoft.com/office/word/2010/wordprocessingInk" xmlns:wne="http://schemas.microsoft.com/office/word/2006/wordml" xmlns:wps="http://schemas.microsoft.com/office/word/2010/wordprocessingShape" mc:Ignorable="w14 w15 w16se wp14">
   <w:body>
     <w:p>
       <w:pPr>
@@ -64,39 +64,1506 @@
     </w:p>
     <w:p>
       <w:pPr>
-        <w:rPr>
-          <w:rFonts w:ascii="Arial" w:hAnsi="Arial" w:cs="Arial"/>
-          <w:b/>
-          <w:bCs/>
-          <w:lang w:val="es-ES"/>
-        </w:rPr>
-      </w:pPr>
-      <w:r>
-        <w:rPr>
-          <w:rFonts w:ascii="Arial" w:hAnsi="Arial" w:cs="Arial"/>
-          <w:b/>
-          <w:bCs/>
-          <w:lang w:val="es-ES"/>
-        </w:rPr>
-        <w:t xml:space="preserve">Equipo 4- Sopa de Ingenieros </w:t>
-      </w:r>
-    </w:p>
-    <w:p>
-      <w:pPr>
-        <w:rPr>
-          <w:rFonts w:ascii="Arial" w:hAnsi="Arial" w:cs="Arial"/>
-          <w:b/>
-          <w:bCs/>
-          <w:lang w:val="es-ES"/>
-        </w:rPr>
-      </w:pPr>
-      <w:r>
-        <w:rPr>
-          <w:rFonts w:ascii="Arial" w:hAnsi="Arial" w:cs="Arial"/>
-          <w:b/>
-          <w:bCs/>
-          <w:lang w:val="es-ES"/>
-        </w:rPr>
+        <w:jc w:val="center"/>
+        <w:rPr>
+          <w:rFonts w:ascii="Arial" w:hAnsi="Arial" w:cs="Arial"/>
+          <w:b/>
+          <w:bCs/>
+          <w:lang w:val="es-ES"/>
+        </w:rPr>
+      </w:pPr>
+      <w:r>
+        <w:rPr>
+          <w:rFonts w:ascii="Arial" w:hAnsi="Arial" w:cs="Arial"/>
+          <w:b/>
+          <w:bCs/>
+          <w:lang w:val="es-ES"/>
+        </w:rPr>
+        <w:t>Equipo 4- Sopa de Ingenieros</w:t>
+      </w:r>
+    </w:p>
+    <w:p>
+      <w:pPr>
+        <w:jc w:val="center"/>
+        <w:rPr>
+          <w:rFonts w:ascii="Arial" w:hAnsi="Arial" w:cs="Arial"/>
+          <w:b/>
+          <w:bCs/>
+          <w:lang w:val="es-ES"/>
+        </w:rPr>
+      </w:pPr>
+    </w:p>
+    <w:p>
+      <w:pPr>
+        <w:pStyle w:val="NormalWeb"/>
+        <w:spacing w:before="0" w:beforeAutospacing="0" w:after="0" w:afterAutospacing="0"/>
+        <w:rPr>
+          <w:lang w:val="es-MX"/>
+        </w:rPr>
+      </w:pPr>
+      <w:r>
+        <w:rPr>
+          <w:rFonts w:ascii="Arial" w:hAnsi="Arial" w:cs="Arial"/>
+          <w:b/>
+          <w:bCs/>
+          <w:lang w:val="es-ES"/>
+        </w:rPr>
+        <w:t xml:space="preserve">Diana Laura </w:t>
+      </w:r>
+      <w:proofErr w:type="spellStart"/>
+      <w:r>
+        <w:rPr>
+          <w:rFonts w:ascii="Arial" w:hAnsi="Arial" w:cs="Arial"/>
+          <w:b/>
+          <w:bCs/>
+          <w:lang w:val="es-ES"/>
+        </w:rPr>
+        <w:t>Hdz</w:t>
+      </w:r>
+      <w:proofErr w:type="spellEnd"/>
+      <w:r>
+        <w:rPr>
+          <w:rFonts w:ascii="Arial" w:hAnsi="Arial" w:cs="Arial"/>
+          <w:b/>
+          <w:bCs/>
+          <w:lang w:val="es-ES"/>
+        </w:rPr>
+        <w:t xml:space="preserve"> Villarreal – A01570679:</w:t>
+      </w:r>
+      <w:r>
+        <w:rPr>
+          <w:rFonts w:ascii="Arial" w:hAnsi="Arial" w:cs="Arial"/>
+          <w:b/>
+          <w:bCs/>
+          <w:lang w:val="es-ES"/>
+        </w:rPr>
+        <w:br/>
+      </w:r>
+      <w:r>
+        <w:rPr>
+          <w:rFonts w:ascii="Arial" w:hAnsi="Arial" w:cs="Arial"/>
+          <w:color w:val="000000"/>
+          <w:sz w:val="22"/>
+          <w:szCs w:val="22"/>
+          <w:lang w:val="es-MX"/>
+        </w:rPr>
+        <w:t>Prueba de solo poner el nombre en la presentación:</w:t>
+      </w:r>
+    </w:p>
+    <w:p>
+      <w:pPr>
+        <w:rPr>
+          <w:rFonts w:ascii="Times New Roman" w:eastAsia="Times New Roman" w:hAnsi="Times New Roman" w:cs="Times New Roman"/>
+          <w:lang w:eastAsia="ja-JP"/>
+        </w:rPr>
+      </w:pPr>
+      <w:r>
+        <w:rPr>
+          <w:rFonts w:ascii="Arial" w:eastAsia="Times New Roman" w:hAnsi="Arial" w:cs="Arial"/>
+          <w:noProof/>
+          <w:color w:val="000000"/>
+          <w:sz w:val="22"/>
+          <w:szCs w:val="22"/>
+          <w:bdr w:val="none" w:sz="0" w:space="0" w:color="auto" w:frame="1"/>
+          <w:lang w:eastAsia="ja-JP"/>
+        </w:rPr>
+        <w:drawing>
+          <wp:inline distT="0" distB="0" distL="0" distR="0" wp14:anchorId="19907C5F" wp14:editId="61570CC6">
+            <wp:extent cx="3545941" cy="1905000"/>
+            <wp:effectExtent l="0" t="0" r="0" b="0"/>
+            <wp:docPr id="14" name="Picture 14" descr="https://lh6.googleusercontent.com/3UqUIxnqIigsxDOvsezx0ZVAZ-DGd3WBdLZ8BDCy1ipUrMpnLMaLFf14lV32GGIKj1RdZEa0s52O3KYJ3bzq5J1AiXZxWxq5v5FQXLaJ5nkuzBIpL0EUs9rZbk0rSa1Vc7eG8y6t"/>
+            <wp:cNvGraphicFramePr>
+              <a:graphicFrameLocks xmlns:a="http://schemas.openxmlformats.org/drawingml/2006/main" noChangeAspect="1"/>
+            </wp:cNvGraphicFramePr>
+            <a:graphic xmlns:a="http://schemas.openxmlformats.org/drawingml/2006/main">
+              <a:graphicData uri="http://schemas.openxmlformats.org/drawingml/2006/picture">
+                <pic:pic xmlns:pic="http://schemas.openxmlformats.org/drawingml/2006/picture">
+                  <pic:nvPicPr>
+                    <pic:cNvPr id="0" name="Picture 1" descr="https://lh6.googleusercontent.com/3UqUIxnqIigsxDOvsezx0ZVAZ-DGd3WBdLZ8BDCy1ipUrMpnLMaLFf14lV32GGIKj1RdZEa0s52O3KYJ3bzq5J1AiXZxWxq5v5FQXLaJ5nkuzBIpL0EUs9rZbk0rSa1Vc7eG8y6t"/>
+                    <pic:cNvPicPr>
+                      <a:picLocks noChangeAspect="1" noChangeArrowheads="1"/>
+                    </pic:cNvPicPr>
+                  </pic:nvPicPr>
+                  <pic:blipFill>
+                    <a:blip r:embed="rId5">
+                      <a:extLst>
+                        <a:ext uri="{28A0092B-C50C-407E-A947-70E740481C1C}">
+                          <a14:useLocalDpi xmlns:a14="http://schemas.microsoft.com/office/drawing/2010/main" val="0"/>
+                        </a:ext>
+                      </a:extLst>
+                    </a:blip>
+                    <a:srcRect/>
+                    <a:stretch>
+                      <a:fillRect/>
+                    </a:stretch>
+                  </pic:blipFill>
+                  <pic:spPr bwMode="auto">
+                    <a:xfrm>
+                      <a:off x="0" y="0"/>
+                      <a:ext cx="3566004" cy="1915778"/>
+                    </a:xfrm>
+                    <a:prstGeom prst="rect">
+                      <a:avLst/>
+                    </a:prstGeom>
+                    <a:noFill/>
+                    <a:ln>
+                      <a:noFill/>
+                    </a:ln>
+                  </pic:spPr>
+                </pic:pic>
+              </a:graphicData>
+            </a:graphic>
+          </wp:inline>
+        </w:drawing>
+      </w:r>
+      <w:r>
+        <w:rPr>
+          <w:rFonts w:ascii="Arial" w:eastAsia="Times New Roman" w:hAnsi="Arial" w:cs="Arial"/>
+          <w:noProof/>
+          <w:color w:val="000000"/>
+          <w:sz w:val="22"/>
+          <w:szCs w:val="22"/>
+          <w:bdr w:val="none" w:sz="0" w:space="0" w:color="auto" w:frame="1"/>
+          <w:lang w:eastAsia="ja-JP"/>
+        </w:rPr>
+        <w:drawing>
+          <wp:inline distT="0" distB="0" distL="0" distR="0" wp14:anchorId="57000F65" wp14:editId="7267A05F">
+            <wp:extent cx="3558540" cy="1509541"/>
+            <wp:effectExtent l="0" t="0" r="3810" b="0"/>
+            <wp:docPr id="13" name="Picture 13" descr="https://lh6.googleusercontent.com/ahzDtPm2k4repBK41jEIpRGn1cAizOAaONEefD8_iPNNEoti7Zru_i8Lmq5lYSsGitAs9Xu52pwEDk0FwSi-S8fDeZPRit2amPsivxtxDl5x1FofL35LUI8G0dUQqapJzT4dd8wW"/>
+            <wp:cNvGraphicFramePr>
+              <a:graphicFrameLocks xmlns:a="http://schemas.openxmlformats.org/drawingml/2006/main" noChangeAspect="1"/>
+            </wp:cNvGraphicFramePr>
+            <a:graphic xmlns:a="http://schemas.openxmlformats.org/drawingml/2006/main">
+              <a:graphicData uri="http://schemas.openxmlformats.org/drawingml/2006/picture">
+                <pic:pic xmlns:pic="http://schemas.openxmlformats.org/drawingml/2006/picture">
+                  <pic:nvPicPr>
+                    <pic:cNvPr id="0" name="Picture 2" descr="https://lh6.googleusercontent.com/ahzDtPm2k4repBK41jEIpRGn1cAizOAaONEefD8_iPNNEoti7Zru_i8Lmq5lYSsGitAs9Xu52pwEDk0FwSi-S8fDeZPRit2amPsivxtxDl5x1FofL35LUI8G0dUQqapJzT4dd8wW"/>
+                    <pic:cNvPicPr>
+                      <a:picLocks noChangeAspect="1" noChangeArrowheads="1"/>
+                    </pic:cNvPicPr>
+                  </pic:nvPicPr>
+                  <pic:blipFill>
+                    <a:blip r:embed="rId6">
+                      <a:extLst>
+                        <a:ext uri="{28A0092B-C50C-407E-A947-70E740481C1C}">
+                          <a14:useLocalDpi xmlns:a14="http://schemas.microsoft.com/office/drawing/2010/main" val="0"/>
+                        </a:ext>
+                      </a:extLst>
+                    </a:blip>
+                    <a:srcRect/>
+                    <a:stretch>
+                      <a:fillRect/>
+                    </a:stretch>
+                  </pic:blipFill>
+                  <pic:spPr bwMode="auto">
+                    <a:xfrm>
+                      <a:off x="0" y="0"/>
+                      <a:ext cx="3613686" cy="1532934"/>
+                    </a:xfrm>
+                    <a:prstGeom prst="rect">
+                      <a:avLst/>
+                    </a:prstGeom>
+                    <a:noFill/>
+                    <a:ln>
+                      <a:noFill/>
+                    </a:ln>
+                  </pic:spPr>
+                </pic:pic>
+              </a:graphicData>
+            </a:graphic>
+          </wp:inline>
+        </w:drawing>
+      </w:r>
+      <w:r>
+        <w:rPr>
+          <w:rFonts w:ascii="Arial" w:eastAsia="Times New Roman" w:hAnsi="Arial" w:cs="Arial"/>
+          <w:color w:val="000000"/>
+          <w:sz w:val="22"/>
+          <w:szCs w:val="22"/>
+          <w:lang w:eastAsia="ja-JP"/>
+        </w:rPr>
+        <w:br/>
+      </w:r>
+      <w:r>
+        <w:rPr>
+          <w:rFonts w:ascii="Arial" w:eastAsia="Times New Roman" w:hAnsi="Arial" w:cs="Arial"/>
+          <w:noProof/>
+          <w:color w:val="000000"/>
+          <w:sz w:val="22"/>
+          <w:szCs w:val="22"/>
+          <w:bdr w:val="none" w:sz="0" w:space="0" w:color="auto" w:frame="1"/>
+          <w:lang w:eastAsia="ja-JP"/>
+        </w:rPr>
+        <w:drawing>
+          <wp:inline distT="0" distB="0" distL="0" distR="0" wp14:anchorId="385B6916" wp14:editId="2368B08C">
+            <wp:extent cx="3574947" cy="2110740"/>
+            <wp:effectExtent l="0" t="0" r="6985" b="3810"/>
+            <wp:docPr id="12" name="Picture 12" descr="https://lh6.googleusercontent.com/iA5qIOxcxRNoUp_rLAaCm2onBRp4iC7CCiNJMhLGgczvY08eIscH4aOAaRoxBK7--_WQP0x5LDSp2cbS6T14tu1clScmXvsfSapFR5beK_msCq5oUY6j-y5IFlv3QmkZ9KA_otZ9"/>
+            <wp:cNvGraphicFramePr>
+              <a:graphicFrameLocks xmlns:a="http://schemas.openxmlformats.org/drawingml/2006/main" noChangeAspect="1"/>
+            </wp:cNvGraphicFramePr>
+            <a:graphic xmlns:a="http://schemas.openxmlformats.org/drawingml/2006/main">
+              <a:graphicData uri="http://schemas.openxmlformats.org/drawingml/2006/picture">
+                <pic:pic xmlns:pic="http://schemas.openxmlformats.org/drawingml/2006/picture">
+                  <pic:nvPicPr>
+                    <pic:cNvPr id="0" name="Picture 3" descr="https://lh6.googleusercontent.com/iA5qIOxcxRNoUp_rLAaCm2onBRp4iC7CCiNJMhLGgczvY08eIscH4aOAaRoxBK7--_WQP0x5LDSp2cbS6T14tu1clScmXvsfSapFR5beK_msCq5oUY6j-y5IFlv3QmkZ9KA_otZ9"/>
+                    <pic:cNvPicPr>
+                      <a:picLocks noChangeAspect="1" noChangeArrowheads="1"/>
+                    </pic:cNvPicPr>
+                  </pic:nvPicPr>
+                  <pic:blipFill>
+                    <a:blip r:embed="rId7">
+                      <a:extLst>
+                        <a:ext uri="{28A0092B-C50C-407E-A947-70E740481C1C}">
+                          <a14:useLocalDpi xmlns:a14="http://schemas.microsoft.com/office/drawing/2010/main" val="0"/>
+                        </a:ext>
+                      </a:extLst>
+                    </a:blip>
+                    <a:srcRect/>
+                    <a:stretch>
+                      <a:fillRect/>
+                    </a:stretch>
+                  </pic:blipFill>
+                  <pic:spPr bwMode="auto">
+                    <a:xfrm>
+                      <a:off x="0" y="0"/>
+                      <a:ext cx="3580373" cy="2113944"/>
+                    </a:xfrm>
+                    <a:prstGeom prst="rect">
+                      <a:avLst/>
+                    </a:prstGeom>
+                    <a:noFill/>
+                    <a:ln>
+                      <a:noFill/>
+                    </a:ln>
+                  </pic:spPr>
+                </pic:pic>
+              </a:graphicData>
+            </a:graphic>
+          </wp:inline>
+        </w:drawing>
+      </w:r>
+    </w:p>
+    <w:p>
+      <w:pPr>
+        <w:rPr>
+          <w:rFonts w:ascii="Times New Roman" w:eastAsia="Times New Roman" w:hAnsi="Times New Roman" w:cs="Times New Roman"/>
+          <w:lang w:eastAsia="ja-JP"/>
+        </w:rPr>
+      </w:pPr>
+      <w:r>
+        <w:rPr>
+          <w:rFonts w:ascii="Arial" w:eastAsia="Times New Roman" w:hAnsi="Arial" w:cs="Arial"/>
+          <w:noProof/>
+          <w:color w:val="000000"/>
+          <w:sz w:val="22"/>
+          <w:szCs w:val="22"/>
+          <w:bdr w:val="none" w:sz="0" w:space="0" w:color="auto" w:frame="1"/>
+          <w:lang w:eastAsia="ja-JP"/>
+        </w:rPr>
+        <w:drawing>
+          <wp:inline distT="0" distB="0" distL="0" distR="0" wp14:anchorId="25DB5134" wp14:editId="2D869150">
+            <wp:extent cx="3604260" cy="1600829"/>
+            <wp:effectExtent l="0" t="0" r="0" b="0"/>
+            <wp:docPr id="11" name="Picture 11" descr="https://lh6.googleusercontent.com/V-3CDufpf2q-6zwTACLAmhHSEqvJUiG7DdUmta3rTTC_21nwrNjv9M5gsHLwvr_yqYIqV7K2J_DbBOb5EUnzCb3BItmvQJNNNvUfASqQw0OQoX84oI7si57WPCl2tTE2Pk6X0s_I"/>
+            <wp:cNvGraphicFramePr>
+              <a:graphicFrameLocks xmlns:a="http://schemas.openxmlformats.org/drawingml/2006/main" noChangeAspect="1"/>
+            </wp:cNvGraphicFramePr>
+            <a:graphic xmlns:a="http://schemas.openxmlformats.org/drawingml/2006/main">
+              <a:graphicData uri="http://schemas.openxmlformats.org/drawingml/2006/picture">
+                <pic:pic xmlns:pic="http://schemas.openxmlformats.org/drawingml/2006/picture">
+                  <pic:nvPicPr>
+                    <pic:cNvPr id="0" name="Picture 4" descr="https://lh6.googleusercontent.com/V-3CDufpf2q-6zwTACLAmhHSEqvJUiG7DdUmta3rTTC_21nwrNjv9M5gsHLwvr_yqYIqV7K2J_DbBOb5EUnzCb3BItmvQJNNNvUfASqQw0OQoX84oI7si57WPCl2tTE2Pk6X0s_I"/>
+                    <pic:cNvPicPr>
+                      <a:picLocks noChangeAspect="1" noChangeArrowheads="1"/>
+                    </pic:cNvPicPr>
+                  </pic:nvPicPr>
+                  <pic:blipFill>
+                    <a:blip r:embed="rId8">
+                      <a:extLst>
+                        <a:ext uri="{28A0092B-C50C-407E-A947-70E740481C1C}">
+                          <a14:useLocalDpi xmlns:a14="http://schemas.microsoft.com/office/drawing/2010/main" val="0"/>
+                        </a:ext>
+                      </a:extLst>
+                    </a:blip>
+                    <a:srcRect/>
+                    <a:stretch>
+                      <a:fillRect/>
+                    </a:stretch>
+                  </pic:blipFill>
+                  <pic:spPr bwMode="auto">
+                    <a:xfrm>
+                      <a:off x="0" y="0"/>
+                      <a:ext cx="3631158" cy="1612776"/>
+                    </a:xfrm>
+                    <a:prstGeom prst="rect">
+                      <a:avLst/>
+                    </a:prstGeom>
+                    <a:noFill/>
+                    <a:ln>
+                      <a:noFill/>
+                    </a:ln>
+                  </pic:spPr>
+                </pic:pic>
+              </a:graphicData>
+            </a:graphic>
+          </wp:inline>
+        </w:drawing>
+      </w:r>
+    </w:p>
+    <w:p>
+      <w:pPr>
+        <w:spacing w:after="240"/>
+        <w:rPr>
+          <w:rFonts w:ascii="Times New Roman" w:eastAsia="Times New Roman" w:hAnsi="Times New Roman" w:cs="Times New Roman"/>
+          <w:lang w:eastAsia="ja-JP"/>
+        </w:rPr>
+      </w:pPr>
+    </w:p>
+    <w:p>
+      <w:pPr>
+        <w:rPr>
+          <w:rFonts w:ascii="Times New Roman" w:eastAsia="Times New Roman" w:hAnsi="Times New Roman" w:cs="Times New Roman"/>
+          <w:lang w:eastAsia="ja-JP"/>
+        </w:rPr>
+      </w:pPr>
+      <w:r>
+        <w:rPr>
+          <w:rFonts w:ascii="Arial" w:eastAsia="Times New Roman" w:hAnsi="Arial" w:cs="Arial"/>
+          <w:noProof/>
+          <w:color w:val="000000"/>
+          <w:sz w:val="22"/>
+          <w:szCs w:val="22"/>
+          <w:bdr w:val="none" w:sz="0" w:space="0" w:color="auto" w:frame="1"/>
+          <w:lang w:eastAsia="ja-JP"/>
+        </w:rPr>
+        <w:lastRenderedPageBreak/>
+        <w:drawing>
+          <wp:inline distT="0" distB="0" distL="0" distR="0" wp14:anchorId="69C6F40E" wp14:editId="24A41614">
+            <wp:extent cx="3459480" cy="1943100"/>
+            <wp:effectExtent l="0" t="0" r="7620" b="0"/>
+            <wp:docPr id="10" name="Picture 10" descr="https://lh5.googleusercontent.com/TJiwNEkSgueW-gRgPv1ynp-ORdYnDfTKR56_3XQ0tz5xVULjqw_0FEep-1nBtUzy-OLVw6fCXiEd7ct-eUuDNErWsqZkIm3ZDSj_PzRpW7Ns1Im7gF54N7ym_n2Jqg8UiaKUiukk"/>
+            <wp:cNvGraphicFramePr>
+              <a:graphicFrameLocks xmlns:a="http://schemas.openxmlformats.org/drawingml/2006/main" noChangeAspect="1"/>
+            </wp:cNvGraphicFramePr>
+            <a:graphic xmlns:a="http://schemas.openxmlformats.org/drawingml/2006/main">
+              <a:graphicData uri="http://schemas.openxmlformats.org/drawingml/2006/picture">
+                <pic:pic xmlns:pic="http://schemas.openxmlformats.org/drawingml/2006/picture">
+                  <pic:nvPicPr>
+                    <pic:cNvPr id="0" name="Picture 5" descr="https://lh5.googleusercontent.com/TJiwNEkSgueW-gRgPv1ynp-ORdYnDfTKR56_3XQ0tz5xVULjqw_0FEep-1nBtUzy-OLVw6fCXiEd7ct-eUuDNErWsqZkIm3ZDSj_PzRpW7Ns1Im7gF54N7ym_n2Jqg8UiaKUiukk"/>
+                    <pic:cNvPicPr>
+                      <a:picLocks noChangeAspect="1" noChangeArrowheads="1"/>
+                    </pic:cNvPicPr>
+                  </pic:nvPicPr>
+                  <pic:blipFill>
+                    <a:blip r:embed="rId9" cstate="print">
+                      <a:extLst>
+                        <a:ext uri="{28A0092B-C50C-407E-A947-70E740481C1C}">
+                          <a14:useLocalDpi xmlns:a14="http://schemas.microsoft.com/office/drawing/2010/main" val="0"/>
+                        </a:ext>
+                      </a:extLst>
+                    </a:blip>
+                    <a:srcRect/>
+                    <a:stretch>
+                      <a:fillRect/>
+                    </a:stretch>
+                  </pic:blipFill>
+                  <pic:spPr bwMode="auto">
+                    <a:xfrm>
+                      <a:off x="0" y="0"/>
+                      <a:ext cx="3459480" cy="1943100"/>
+                    </a:xfrm>
+                    <a:prstGeom prst="rect">
+                      <a:avLst/>
+                    </a:prstGeom>
+                    <a:noFill/>
+                    <a:ln>
+                      <a:noFill/>
+                    </a:ln>
+                  </pic:spPr>
+                </pic:pic>
+              </a:graphicData>
+            </a:graphic>
+          </wp:inline>
+        </w:drawing>
+      </w:r>
+    </w:p>
+    <w:p>
+      <w:pPr>
+        <w:rPr>
+          <w:rFonts w:ascii="Times New Roman" w:eastAsia="Times New Roman" w:hAnsi="Times New Roman" w:cs="Times New Roman"/>
+          <w:lang w:eastAsia="ja-JP"/>
+        </w:rPr>
+      </w:pPr>
+    </w:p>
+    <w:p>
+      <w:pPr>
+        <w:rPr>
+          <w:rFonts w:ascii="Times New Roman" w:eastAsia="Times New Roman" w:hAnsi="Times New Roman" w:cs="Times New Roman"/>
+          <w:lang w:eastAsia="ja-JP"/>
+        </w:rPr>
+      </w:pPr>
+      <w:proofErr w:type="spellStart"/>
+      <w:r>
+        <w:rPr>
+          <w:rFonts w:ascii="Arial" w:eastAsia="Times New Roman" w:hAnsi="Arial" w:cs="Arial"/>
+          <w:color w:val="000000"/>
+          <w:sz w:val="22"/>
+          <w:szCs w:val="22"/>
+          <w:lang w:eastAsia="ja-JP"/>
+        </w:rPr>
+        <w:t>Cambio</w:t>
+      </w:r>
+      <w:proofErr w:type="spellEnd"/>
+      <w:r>
+        <w:rPr>
+          <w:rFonts w:ascii="Arial" w:eastAsia="Times New Roman" w:hAnsi="Arial" w:cs="Arial"/>
+          <w:color w:val="000000"/>
+          <w:sz w:val="22"/>
+          <w:szCs w:val="22"/>
+          <w:lang w:eastAsia="ja-JP"/>
+        </w:rPr>
+        <w:t xml:space="preserve"> de </w:t>
+      </w:r>
+      <w:proofErr w:type="spellStart"/>
+      <w:r>
+        <w:rPr>
+          <w:rFonts w:ascii="Arial" w:eastAsia="Times New Roman" w:hAnsi="Arial" w:cs="Arial"/>
+          <w:color w:val="000000"/>
+          <w:sz w:val="22"/>
+          <w:szCs w:val="22"/>
+          <w:lang w:eastAsia="ja-JP"/>
+        </w:rPr>
+        <w:t>diseño</w:t>
+      </w:r>
+      <w:proofErr w:type="spellEnd"/>
+      <w:r>
+        <w:rPr>
+          <w:rFonts w:ascii="Arial" w:eastAsia="Times New Roman" w:hAnsi="Arial" w:cs="Arial"/>
+          <w:color w:val="000000"/>
+          <w:sz w:val="22"/>
+          <w:szCs w:val="22"/>
+          <w:lang w:eastAsia="ja-JP"/>
+        </w:rPr>
+        <w:t>:</w:t>
+      </w:r>
+      <w:r>
+        <w:rPr>
+          <w:rFonts w:ascii="Arial" w:eastAsia="Times New Roman" w:hAnsi="Arial" w:cs="Arial"/>
+          <w:color w:val="000000"/>
+          <w:sz w:val="22"/>
+          <w:szCs w:val="22"/>
+          <w:lang w:eastAsia="ja-JP"/>
+        </w:rPr>
+        <w:br/>
+      </w:r>
+      <w:r>
+        <w:rPr>
+          <w:rFonts w:ascii="Arial" w:eastAsia="Times New Roman" w:hAnsi="Arial" w:cs="Arial"/>
+          <w:noProof/>
+          <w:color w:val="000000"/>
+          <w:sz w:val="22"/>
+          <w:szCs w:val="22"/>
+          <w:bdr w:val="none" w:sz="0" w:space="0" w:color="auto" w:frame="1"/>
+          <w:lang w:eastAsia="ja-JP"/>
+        </w:rPr>
+        <w:drawing>
+          <wp:inline distT="0" distB="0" distL="0" distR="0" wp14:anchorId="108DB7D2" wp14:editId="49D22091">
+            <wp:extent cx="3512820" cy="1891878"/>
+            <wp:effectExtent l="0" t="0" r="0" b="0"/>
+            <wp:docPr id="9" name="Picture 9" descr="https://lh3.googleusercontent.com/iB9_394m2NcGQrfaM8Y6FjTLS0mYJ2WWpkKeNRUxjWSrQ4rb8RoWJxyAB0P4JASSSKrRo5b1Rxy3gtfvbL6BPjRAyXt9g6RxbegYhXWih42psyYQNn7VVRogk77vbW1uEfzgO8w_"/>
+            <wp:cNvGraphicFramePr>
+              <a:graphicFrameLocks xmlns:a="http://schemas.openxmlformats.org/drawingml/2006/main" noChangeAspect="1"/>
+            </wp:cNvGraphicFramePr>
+            <a:graphic xmlns:a="http://schemas.openxmlformats.org/drawingml/2006/main">
+              <a:graphicData uri="http://schemas.openxmlformats.org/drawingml/2006/picture">
+                <pic:pic xmlns:pic="http://schemas.openxmlformats.org/drawingml/2006/picture">
+                  <pic:nvPicPr>
+                    <pic:cNvPr id="0" name="Picture 6" descr="https://lh3.googleusercontent.com/iB9_394m2NcGQrfaM8Y6FjTLS0mYJ2WWpkKeNRUxjWSrQ4rb8RoWJxyAB0P4JASSSKrRo5b1Rxy3gtfvbL6BPjRAyXt9g6RxbegYhXWih42psyYQNn7VVRogk77vbW1uEfzgO8w_"/>
+                    <pic:cNvPicPr>
+                      <a:picLocks noChangeAspect="1" noChangeArrowheads="1"/>
+                    </pic:cNvPicPr>
+                  </pic:nvPicPr>
+                  <pic:blipFill>
+                    <a:blip r:embed="rId10">
+                      <a:extLst>
+                        <a:ext uri="{28A0092B-C50C-407E-A947-70E740481C1C}">
+                          <a14:useLocalDpi xmlns:a14="http://schemas.microsoft.com/office/drawing/2010/main" val="0"/>
+                        </a:ext>
+                      </a:extLst>
+                    </a:blip>
+                    <a:srcRect/>
+                    <a:stretch>
+                      <a:fillRect/>
+                    </a:stretch>
+                  </pic:blipFill>
+                  <pic:spPr bwMode="auto">
+                    <a:xfrm>
+                      <a:off x="0" y="0"/>
+                      <a:ext cx="3529080" cy="1900635"/>
+                    </a:xfrm>
+                    <a:prstGeom prst="rect">
+                      <a:avLst/>
+                    </a:prstGeom>
+                    <a:noFill/>
+                    <a:ln>
+                      <a:noFill/>
+                    </a:ln>
+                  </pic:spPr>
+                </pic:pic>
+              </a:graphicData>
+            </a:graphic>
+          </wp:inline>
+        </w:drawing>
+      </w:r>
+      <w:r>
+        <w:rPr>
+          <w:rFonts w:ascii="Arial" w:eastAsia="Times New Roman" w:hAnsi="Arial" w:cs="Arial"/>
+          <w:color w:val="000000"/>
+          <w:sz w:val="22"/>
+          <w:szCs w:val="22"/>
+          <w:lang w:eastAsia="ja-JP"/>
+        </w:rPr>
+        <w:br/>
+      </w:r>
+      <w:r>
+        <w:rPr>
+          <w:rFonts w:ascii="Arial" w:eastAsia="Times New Roman" w:hAnsi="Arial" w:cs="Arial"/>
+          <w:noProof/>
+          <w:color w:val="000000"/>
+          <w:sz w:val="22"/>
+          <w:szCs w:val="22"/>
+          <w:bdr w:val="none" w:sz="0" w:space="0" w:color="auto" w:frame="1"/>
+          <w:lang w:eastAsia="ja-JP"/>
+        </w:rPr>
+        <w:drawing>
+          <wp:inline distT="0" distB="0" distL="0" distR="0" wp14:anchorId="27D1BAFF" wp14:editId="581FF1DA">
+            <wp:extent cx="3505200" cy="1472930"/>
+            <wp:effectExtent l="0" t="0" r="0" b="0"/>
+            <wp:docPr id="8" name="Picture 8" descr="https://lh3.googleusercontent.com/n2MdhoRzW71TRSE9soZG-3McYwJmrkpNyu6AUIM1MzJ6i44196JCWDATuZghF-d0wMKA1jgInRHAdxxNFDfNAuh0HOsSJ7hfcZV9CpMAxOLXTgzboHjuYNZjC2PfDCSmo4QMIGN-"/>
+            <wp:cNvGraphicFramePr>
+              <a:graphicFrameLocks xmlns:a="http://schemas.openxmlformats.org/drawingml/2006/main" noChangeAspect="1"/>
+            </wp:cNvGraphicFramePr>
+            <a:graphic xmlns:a="http://schemas.openxmlformats.org/drawingml/2006/main">
+              <a:graphicData uri="http://schemas.openxmlformats.org/drawingml/2006/picture">
+                <pic:pic xmlns:pic="http://schemas.openxmlformats.org/drawingml/2006/picture">
+                  <pic:nvPicPr>
+                    <pic:cNvPr id="0" name="Picture 7" descr="https://lh3.googleusercontent.com/n2MdhoRzW71TRSE9soZG-3McYwJmrkpNyu6AUIM1MzJ6i44196JCWDATuZghF-d0wMKA1jgInRHAdxxNFDfNAuh0HOsSJ7hfcZV9CpMAxOLXTgzboHjuYNZjC2PfDCSmo4QMIGN-"/>
+                    <pic:cNvPicPr>
+                      <a:picLocks noChangeAspect="1" noChangeArrowheads="1"/>
+                    </pic:cNvPicPr>
+                  </pic:nvPicPr>
+                  <pic:blipFill>
+                    <a:blip r:embed="rId11">
+                      <a:extLst>
+                        <a:ext uri="{28A0092B-C50C-407E-A947-70E740481C1C}">
+                          <a14:useLocalDpi xmlns:a14="http://schemas.microsoft.com/office/drawing/2010/main" val="0"/>
+                        </a:ext>
+                      </a:extLst>
+                    </a:blip>
+                    <a:srcRect/>
+                    <a:stretch>
+                      <a:fillRect/>
+                    </a:stretch>
+                  </pic:blipFill>
+                  <pic:spPr bwMode="auto">
+                    <a:xfrm>
+                      <a:off x="0" y="0"/>
+                      <a:ext cx="3538446" cy="1486900"/>
+                    </a:xfrm>
+                    <a:prstGeom prst="rect">
+                      <a:avLst/>
+                    </a:prstGeom>
+                    <a:noFill/>
+                    <a:ln>
+                      <a:noFill/>
+                    </a:ln>
+                  </pic:spPr>
+                </pic:pic>
+              </a:graphicData>
+            </a:graphic>
+          </wp:inline>
+        </w:drawing>
+      </w:r>
+    </w:p>
+    <w:p>
+      <w:pPr>
+        <w:rPr>
+          <w:rFonts w:ascii="Times New Roman" w:eastAsia="Times New Roman" w:hAnsi="Times New Roman" w:cs="Times New Roman"/>
+          <w:lang w:eastAsia="ja-JP"/>
+        </w:rPr>
+      </w:pPr>
+      <w:r>
+        <w:rPr>
+          <w:rFonts w:ascii="Arial" w:eastAsia="Times New Roman" w:hAnsi="Arial" w:cs="Arial"/>
+          <w:noProof/>
+          <w:color w:val="000000"/>
+          <w:sz w:val="22"/>
+          <w:szCs w:val="22"/>
+          <w:bdr w:val="none" w:sz="0" w:space="0" w:color="auto" w:frame="1"/>
+          <w:lang w:eastAsia="ja-JP"/>
+        </w:rPr>
+        <w:drawing>
+          <wp:inline distT="0" distB="0" distL="0" distR="0" wp14:anchorId="33FF9BF5" wp14:editId="26D81AF0">
+            <wp:extent cx="3512820" cy="1974097"/>
+            <wp:effectExtent l="0" t="0" r="0" b="7620"/>
+            <wp:docPr id="7" name="Picture 7" descr="https://lh5.googleusercontent.com/aoqGK0XDP4wB2Pe8sLvjBn2TkvJZnzGWH-HZupcvVgO10aOauhmxapYq2-f6OEliGQVtDS08VhTASKxOB6clZ3PEXq4YrNTr7DX49kqvk9rDvo3XNGY3BwFld4__IJWzscENbgl8"/>
+            <wp:cNvGraphicFramePr>
+              <a:graphicFrameLocks xmlns:a="http://schemas.openxmlformats.org/drawingml/2006/main" noChangeAspect="1"/>
+            </wp:cNvGraphicFramePr>
+            <a:graphic xmlns:a="http://schemas.openxmlformats.org/drawingml/2006/main">
+              <a:graphicData uri="http://schemas.openxmlformats.org/drawingml/2006/picture">
+                <pic:pic xmlns:pic="http://schemas.openxmlformats.org/drawingml/2006/picture">
+                  <pic:nvPicPr>
+                    <pic:cNvPr id="0" name="Picture 8" descr="https://lh5.googleusercontent.com/aoqGK0XDP4wB2Pe8sLvjBn2TkvJZnzGWH-HZupcvVgO10aOauhmxapYq2-f6OEliGQVtDS08VhTASKxOB6clZ3PEXq4YrNTr7DX49kqvk9rDvo3XNGY3BwFld4__IJWzscENbgl8"/>
+                    <pic:cNvPicPr>
+                      <a:picLocks noChangeAspect="1" noChangeArrowheads="1"/>
+                    </pic:cNvPicPr>
+                  </pic:nvPicPr>
+                  <pic:blipFill>
+                    <a:blip r:embed="rId12" cstate="print">
+                      <a:extLst>
+                        <a:ext uri="{28A0092B-C50C-407E-A947-70E740481C1C}">
+                          <a14:useLocalDpi xmlns:a14="http://schemas.microsoft.com/office/drawing/2010/main" val="0"/>
+                        </a:ext>
+                      </a:extLst>
+                    </a:blip>
+                    <a:srcRect/>
+                    <a:stretch>
+                      <a:fillRect/>
+                    </a:stretch>
+                  </pic:blipFill>
+                  <pic:spPr bwMode="auto">
+                    <a:xfrm>
+                      <a:off x="0" y="0"/>
+                      <a:ext cx="3534802" cy="1986450"/>
+                    </a:xfrm>
+                    <a:prstGeom prst="rect">
+                      <a:avLst/>
+                    </a:prstGeom>
+                    <a:noFill/>
+                    <a:ln>
+                      <a:noFill/>
+                    </a:ln>
+                  </pic:spPr>
+                </pic:pic>
+              </a:graphicData>
+            </a:graphic>
+          </wp:inline>
+        </w:drawing>
+      </w:r>
+    </w:p>
+    <w:p>
+      <w:pPr>
+        <w:spacing w:after="240"/>
+        <w:rPr>
+          <w:rFonts w:ascii="Times New Roman" w:eastAsia="Times New Roman" w:hAnsi="Times New Roman" w:cs="Times New Roman"/>
+          <w:lang w:eastAsia="ja-JP"/>
+        </w:rPr>
+      </w:pPr>
+    </w:p>
+    <w:p>
+      <w:pPr>
+        <w:rPr>
+          <w:rFonts w:ascii="Times New Roman" w:eastAsia="Times New Roman" w:hAnsi="Times New Roman" w:cs="Times New Roman"/>
+          <w:lang w:val="es-MX" w:eastAsia="ja-JP"/>
+        </w:rPr>
+      </w:pPr>
+      <w:r>
+        <w:rPr>
+          <w:rFonts w:ascii="Arial" w:eastAsia="Times New Roman" w:hAnsi="Arial" w:cs="Arial"/>
+          <w:color w:val="000000"/>
+          <w:sz w:val="22"/>
+          <w:szCs w:val="22"/>
+          <w:lang w:val="es-MX" w:eastAsia="ja-JP"/>
+        </w:rPr>
+        <w:lastRenderedPageBreak/>
+        <w:t xml:space="preserve">Actualización del documento de información (solo </w:t>
+      </w:r>
+      <w:proofErr w:type="spellStart"/>
+      <w:r>
+        <w:rPr>
+          <w:rFonts w:ascii="Arial" w:eastAsia="Times New Roman" w:hAnsi="Arial" w:cs="Arial"/>
+          <w:color w:val="000000"/>
+          <w:sz w:val="22"/>
+          <w:szCs w:val="22"/>
+          <w:lang w:val="es-MX" w:eastAsia="ja-JP"/>
+        </w:rPr>
+        <w:t>subi</w:t>
+      </w:r>
+      <w:proofErr w:type="spellEnd"/>
+      <w:r>
+        <w:rPr>
+          <w:rFonts w:ascii="Arial" w:eastAsia="Times New Roman" w:hAnsi="Arial" w:cs="Arial"/>
+          <w:color w:val="000000"/>
+          <w:sz w:val="22"/>
+          <w:szCs w:val="22"/>
+          <w:lang w:val="es-MX" w:eastAsia="ja-JP"/>
+        </w:rPr>
+        <w:t xml:space="preserve"> el documento de Proyecto-CS.docx debido a que el otro todavía no estaba terminado):</w:t>
+      </w:r>
+      <w:r>
+        <w:rPr>
+          <w:rFonts w:ascii="Arial" w:eastAsia="Times New Roman" w:hAnsi="Arial" w:cs="Arial"/>
+          <w:color w:val="000000"/>
+          <w:sz w:val="22"/>
+          <w:szCs w:val="22"/>
+          <w:lang w:val="es-MX" w:eastAsia="ja-JP"/>
+        </w:rPr>
+        <w:br/>
+      </w:r>
+      <w:r>
+        <w:rPr>
+          <w:rFonts w:ascii="Arial" w:eastAsia="Times New Roman" w:hAnsi="Arial" w:cs="Arial"/>
+          <w:noProof/>
+          <w:color w:val="000000"/>
+          <w:sz w:val="22"/>
+          <w:szCs w:val="22"/>
+          <w:bdr w:val="none" w:sz="0" w:space="0" w:color="auto" w:frame="1"/>
+          <w:lang w:eastAsia="ja-JP"/>
+        </w:rPr>
+        <w:drawing>
+          <wp:inline distT="0" distB="0" distL="0" distR="0" wp14:anchorId="700EDF3E" wp14:editId="5FE6A14F">
+            <wp:extent cx="4069080" cy="2299680"/>
+            <wp:effectExtent l="0" t="0" r="7620" b="5715"/>
+            <wp:docPr id="6" name="Picture 6" descr="https://lh6.googleusercontent.com/eARmTHhiZdSi9sp6LuZXw0oJ0ZjF36a53Kpl94o2yTEoZOfLO0vz5CFfvm0J6-aW-wDhT15TUR73zO8w0Iehws8t-nuvjiKJsNDYS2UGlag0vFdtu6fqmGvVdNbFL09tw-axoR8Q"/>
+            <wp:cNvGraphicFramePr>
+              <a:graphicFrameLocks xmlns:a="http://schemas.openxmlformats.org/drawingml/2006/main" noChangeAspect="1"/>
+            </wp:cNvGraphicFramePr>
+            <a:graphic xmlns:a="http://schemas.openxmlformats.org/drawingml/2006/main">
+              <a:graphicData uri="http://schemas.openxmlformats.org/drawingml/2006/picture">
+                <pic:pic xmlns:pic="http://schemas.openxmlformats.org/drawingml/2006/picture">
+                  <pic:nvPicPr>
+                    <pic:cNvPr id="0" name="Picture 9" descr="https://lh6.googleusercontent.com/eARmTHhiZdSi9sp6LuZXw0oJ0ZjF36a53Kpl94o2yTEoZOfLO0vz5CFfvm0J6-aW-wDhT15TUR73zO8w0Iehws8t-nuvjiKJsNDYS2UGlag0vFdtu6fqmGvVdNbFL09tw-axoR8Q"/>
+                    <pic:cNvPicPr>
+                      <a:picLocks noChangeAspect="1" noChangeArrowheads="1"/>
+                    </pic:cNvPicPr>
+                  </pic:nvPicPr>
+                  <pic:blipFill>
+                    <a:blip r:embed="rId13">
+                      <a:extLst>
+                        <a:ext uri="{28A0092B-C50C-407E-A947-70E740481C1C}">
+                          <a14:useLocalDpi xmlns:a14="http://schemas.microsoft.com/office/drawing/2010/main" val="0"/>
+                        </a:ext>
+                      </a:extLst>
+                    </a:blip>
+                    <a:srcRect/>
+                    <a:stretch>
+                      <a:fillRect/>
+                    </a:stretch>
+                  </pic:blipFill>
+                  <pic:spPr bwMode="auto">
+                    <a:xfrm>
+                      <a:off x="0" y="0"/>
+                      <a:ext cx="4076507" cy="2303878"/>
+                    </a:xfrm>
+                    <a:prstGeom prst="rect">
+                      <a:avLst/>
+                    </a:prstGeom>
+                    <a:noFill/>
+                    <a:ln>
+                      <a:noFill/>
+                    </a:ln>
+                  </pic:spPr>
+                </pic:pic>
+              </a:graphicData>
+            </a:graphic>
+          </wp:inline>
+        </w:drawing>
+      </w:r>
+      <w:r>
+        <w:rPr>
+          <w:rFonts w:ascii="Arial" w:eastAsia="Times New Roman" w:hAnsi="Arial" w:cs="Arial"/>
+          <w:color w:val="000000"/>
+          <w:sz w:val="22"/>
+          <w:szCs w:val="22"/>
+          <w:lang w:val="es-MX" w:eastAsia="ja-JP"/>
+        </w:rPr>
+        <w:br/>
+      </w:r>
+      <w:r>
+        <w:rPr>
+          <w:rFonts w:ascii="Arial" w:eastAsia="Times New Roman" w:hAnsi="Arial" w:cs="Arial"/>
+          <w:noProof/>
+          <w:color w:val="000000"/>
+          <w:sz w:val="22"/>
+          <w:szCs w:val="22"/>
+          <w:bdr w:val="none" w:sz="0" w:space="0" w:color="auto" w:frame="1"/>
+          <w:lang w:eastAsia="ja-JP"/>
+        </w:rPr>
+        <w:drawing>
+          <wp:inline distT="0" distB="0" distL="0" distR="0" wp14:anchorId="0597342E" wp14:editId="5DF90A23">
+            <wp:extent cx="4053840" cy="1453977"/>
+            <wp:effectExtent l="0" t="0" r="3810" b="0"/>
+            <wp:docPr id="5" name="Picture 5" descr="https://lh5.googleusercontent.com/LSdTgljkqBcMqtaP8b8CT3W6jSEmfpL_iwdUdfYe5LfMrroD-FzwjL-YheVo28Z9_8DLrarQMoh2eoIahwvLAqhfRC6Sg1_tXgKaCI8x7CmjcPsyIf0BqvW0c0p492uas-9j8abD"/>
+            <wp:cNvGraphicFramePr>
+              <a:graphicFrameLocks xmlns:a="http://schemas.openxmlformats.org/drawingml/2006/main" noChangeAspect="1"/>
+            </wp:cNvGraphicFramePr>
+            <a:graphic xmlns:a="http://schemas.openxmlformats.org/drawingml/2006/main">
+              <a:graphicData uri="http://schemas.openxmlformats.org/drawingml/2006/picture">
+                <pic:pic xmlns:pic="http://schemas.openxmlformats.org/drawingml/2006/picture">
+                  <pic:nvPicPr>
+                    <pic:cNvPr id="0" name="Picture 10" descr="https://lh5.googleusercontent.com/LSdTgljkqBcMqtaP8b8CT3W6jSEmfpL_iwdUdfYe5LfMrroD-FzwjL-YheVo28Z9_8DLrarQMoh2eoIahwvLAqhfRC6Sg1_tXgKaCI8x7CmjcPsyIf0BqvW0c0p492uas-9j8abD"/>
+                    <pic:cNvPicPr>
+                      <a:picLocks noChangeAspect="1" noChangeArrowheads="1"/>
+                    </pic:cNvPicPr>
+                  </pic:nvPicPr>
+                  <pic:blipFill>
+                    <a:blip r:embed="rId14">
+                      <a:extLst>
+                        <a:ext uri="{28A0092B-C50C-407E-A947-70E740481C1C}">
+                          <a14:useLocalDpi xmlns:a14="http://schemas.microsoft.com/office/drawing/2010/main" val="0"/>
+                        </a:ext>
+                      </a:extLst>
+                    </a:blip>
+                    <a:srcRect/>
+                    <a:stretch>
+                      <a:fillRect/>
+                    </a:stretch>
+                  </pic:blipFill>
+                  <pic:spPr bwMode="auto">
+                    <a:xfrm>
+                      <a:off x="0" y="0"/>
+                      <a:ext cx="4080726" cy="1463620"/>
+                    </a:xfrm>
+                    <a:prstGeom prst="rect">
+                      <a:avLst/>
+                    </a:prstGeom>
+                    <a:noFill/>
+                    <a:ln>
+                      <a:noFill/>
+                    </a:ln>
+                  </pic:spPr>
+                </pic:pic>
+              </a:graphicData>
+            </a:graphic>
+          </wp:inline>
+        </w:drawing>
+      </w:r>
+      <w:r>
+        <w:rPr>
+          <w:rFonts w:ascii="Arial" w:eastAsia="Times New Roman" w:hAnsi="Arial" w:cs="Arial"/>
+          <w:color w:val="000000"/>
+          <w:sz w:val="22"/>
+          <w:szCs w:val="22"/>
+          <w:lang w:val="es-MX" w:eastAsia="ja-JP"/>
+        </w:rPr>
+        <w:br/>
+      </w:r>
+      <w:r>
+        <w:rPr>
+          <w:rFonts w:ascii="Arial" w:eastAsia="Times New Roman" w:hAnsi="Arial" w:cs="Arial"/>
+          <w:noProof/>
+          <w:color w:val="000000"/>
+          <w:sz w:val="22"/>
+          <w:szCs w:val="22"/>
+          <w:bdr w:val="none" w:sz="0" w:space="0" w:color="auto" w:frame="1"/>
+          <w:lang w:eastAsia="ja-JP"/>
+        </w:rPr>
+        <w:drawing>
+          <wp:inline distT="0" distB="0" distL="0" distR="0" wp14:anchorId="14B9767F" wp14:editId="6C0D2ECC">
+            <wp:extent cx="4091940" cy="2300166"/>
+            <wp:effectExtent l="0" t="0" r="3810" b="5080"/>
+            <wp:docPr id="4" name="Picture 4" descr="https://lh4.googleusercontent.com/EFAp6LAoytyiGR00hCsLZziHBz3w8pjpkUIt6YpMkmpAYx5DtlmYlOdrz4TVDgdw1c9seJDX20fxGFu7QWRfsUR3Di7_DunapdI8PdfoZXMiOuMi27HAl_OnlXkCQPSsw06kEUlv"/>
+            <wp:cNvGraphicFramePr>
+              <a:graphicFrameLocks xmlns:a="http://schemas.openxmlformats.org/drawingml/2006/main" noChangeAspect="1"/>
+            </wp:cNvGraphicFramePr>
+            <a:graphic xmlns:a="http://schemas.openxmlformats.org/drawingml/2006/main">
+              <a:graphicData uri="http://schemas.openxmlformats.org/drawingml/2006/picture">
+                <pic:pic xmlns:pic="http://schemas.openxmlformats.org/drawingml/2006/picture">
+                  <pic:nvPicPr>
+                    <pic:cNvPr id="0" name="Picture 11" descr="https://lh4.googleusercontent.com/EFAp6LAoytyiGR00hCsLZziHBz3w8pjpkUIt6YpMkmpAYx5DtlmYlOdrz4TVDgdw1c9seJDX20fxGFu7QWRfsUR3Di7_DunapdI8PdfoZXMiOuMi27HAl_OnlXkCQPSsw06kEUlv"/>
+                    <pic:cNvPicPr>
+                      <a:picLocks noChangeAspect="1" noChangeArrowheads="1"/>
+                    </pic:cNvPicPr>
+                  </pic:nvPicPr>
+                  <pic:blipFill>
+                    <a:blip r:embed="rId15" cstate="print">
+                      <a:extLst>
+                        <a:ext uri="{28A0092B-C50C-407E-A947-70E740481C1C}">
+                          <a14:useLocalDpi xmlns:a14="http://schemas.microsoft.com/office/drawing/2010/main" val="0"/>
+                        </a:ext>
+                      </a:extLst>
+                    </a:blip>
+                    <a:srcRect/>
+                    <a:stretch>
+                      <a:fillRect/>
+                    </a:stretch>
+                  </pic:blipFill>
+                  <pic:spPr bwMode="auto">
+                    <a:xfrm>
+                      <a:off x="0" y="0"/>
+                      <a:ext cx="4101691" cy="2305647"/>
+                    </a:xfrm>
+                    <a:prstGeom prst="rect">
+                      <a:avLst/>
+                    </a:prstGeom>
+                    <a:noFill/>
+                    <a:ln>
+                      <a:noFill/>
+                    </a:ln>
+                  </pic:spPr>
+                </pic:pic>
+              </a:graphicData>
+            </a:graphic>
+          </wp:inline>
+        </w:drawing>
+      </w:r>
+    </w:p>
+    <w:p>
+      <w:pPr>
+        <w:rPr>
+          <w:rFonts w:ascii="Times New Roman" w:eastAsia="Times New Roman" w:hAnsi="Times New Roman" w:cs="Times New Roman"/>
+          <w:lang w:val="es-MX" w:eastAsia="ja-JP"/>
+        </w:rPr>
+      </w:pPr>
+      <w:r>
+        <w:rPr>
+          <w:rFonts w:ascii="Arial" w:eastAsia="Times New Roman" w:hAnsi="Arial" w:cs="Arial"/>
+          <w:color w:val="000000"/>
+          <w:sz w:val="22"/>
+          <w:szCs w:val="22"/>
+          <w:lang w:val="es-MX" w:eastAsia="ja-JP"/>
+        </w:rPr>
+        <w:t xml:space="preserve">Actualización de la presentación con mi información (solo </w:t>
+      </w:r>
+      <w:proofErr w:type="spellStart"/>
+      <w:r>
+        <w:rPr>
+          <w:rFonts w:ascii="Arial" w:eastAsia="Times New Roman" w:hAnsi="Arial" w:cs="Arial"/>
+          <w:color w:val="000000"/>
+          <w:sz w:val="22"/>
+          <w:szCs w:val="22"/>
+          <w:lang w:val="es-MX" w:eastAsia="ja-JP"/>
+        </w:rPr>
+        <w:t>subi</w:t>
+      </w:r>
+      <w:proofErr w:type="spellEnd"/>
+      <w:r>
+        <w:rPr>
+          <w:rFonts w:ascii="Arial" w:eastAsia="Times New Roman" w:hAnsi="Arial" w:cs="Arial"/>
+          <w:color w:val="000000"/>
+          <w:sz w:val="22"/>
+          <w:szCs w:val="22"/>
+          <w:lang w:val="es-MX" w:eastAsia="ja-JP"/>
+        </w:rPr>
+        <w:t xml:space="preserve"> el documento de Proyecto Final CS.pptx debido a que el otro todavía no estaba terminado):</w:t>
+      </w:r>
+    </w:p>
+    <w:p>
+      <w:pPr>
+        <w:rPr>
+          <w:rFonts w:ascii="Times New Roman" w:eastAsia="Times New Roman" w:hAnsi="Times New Roman" w:cs="Times New Roman"/>
+          <w:lang w:eastAsia="ja-JP"/>
+        </w:rPr>
+      </w:pPr>
+      <w:r>
+        <w:rPr>
+          <w:rFonts w:ascii="Arial" w:eastAsia="Times New Roman" w:hAnsi="Arial" w:cs="Arial"/>
+          <w:noProof/>
+          <w:color w:val="000000"/>
+          <w:sz w:val="22"/>
+          <w:szCs w:val="22"/>
+          <w:bdr w:val="none" w:sz="0" w:space="0" w:color="auto" w:frame="1"/>
+          <w:lang w:eastAsia="ja-JP"/>
+        </w:rPr>
+        <w:lastRenderedPageBreak/>
+        <w:drawing>
+          <wp:inline distT="0" distB="0" distL="0" distR="0" wp14:anchorId="2A0398F1" wp14:editId="4A27CFE3">
+            <wp:extent cx="4099560" cy="2403991"/>
+            <wp:effectExtent l="0" t="0" r="0" b="0"/>
+            <wp:docPr id="3" name="Picture 3" descr="https://lh3.googleusercontent.com/rBq9SyKop_eprndEZAUVqkPAzMCL923j685pdA4UDUkVMgzZY86_1JQLTQs5yP4IRpoWXRzOPWRz8TEN2J0bv-7Q_0yh4nf0Qr5WFZOuuUESaAnNg-3s3Af7V16J_xS7bwxvXhIZ"/>
+            <wp:cNvGraphicFramePr>
+              <a:graphicFrameLocks xmlns:a="http://schemas.openxmlformats.org/drawingml/2006/main" noChangeAspect="1"/>
+            </wp:cNvGraphicFramePr>
+            <a:graphic xmlns:a="http://schemas.openxmlformats.org/drawingml/2006/main">
+              <a:graphicData uri="http://schemas.openxmlformats.org/drawingml/2006/picture">
+                <pic:pic xmlns:pic="http://schemas.openxmlformats.org/drawingml/2006/picture">
+                  <pic:nvPicPr>
+                    <pic:cNvPr id="0" name="Picture 12" descr="https://lh3.googleusercontent.com/rBq9SyKop_eprndEZAUVqkPAzMCL923j685pdA4UDUkVMgzZY86_1JQLTQs5yP4IRpoWXRzOPWRz8TEN2J0bv-7Q_0yh4nf0Qr5WFZOuuUESaAnNg-3s3Af7V16J_xS7bwxvXhIZ"/>
+                    <pic:cNvPicPr>
+                      <a:picLocks noChangeAspect="1" noChangeArrowheads="1"/>
+                    </pic:cNvPicPr>
+                  </pic:nvPicPr>
+                  <pic:blipFill>
+                    <a:blip r:embed="rId16">
+                      <a:extLst>
+                        <a:ext uri="{28A0092B-C50C-407E-A947-70E740481C1C}">
+                          <a14:useLocalDpi xmlns:a14="http://schemas.microsoft.com/office/drawing/2010/main" val="0"/>
+                        </a:ext>
+                      </a:extLst>
+                    </a:blip>
+                    <a:srcRect/>
+                    <a:stretch>
+                      <a:fillRect/>
+                    </a:stretch>
+                  </pic:blipFill>
+                  <pic:spPr bwMode="auto">
+                    <a:xfrm>
+                      <a:off x="0" y="0"/>
+                      <a:ext cx="4106100" cy="2407826"/>
+                    </a:xfrm>
+                    <a:prstGeom prst="rect">
+                      <a:avLst/>
+                    </a:prstGeom>
+                    <a:noFill/>
+                    <a:ln>
+                      <a:noFill/>
+                    </a:ln>
+                  </pic:spPr>
+                </pic:pic>
+              </a:graphicData>
+            </a:graphic>
+          </wp:inline>
+        </w:drawing>
+      </w:r>
+      <w:r>
+        <w:rPr>
+          <w:rFonts w:ascii="Arial" w:eastAsia="Times New Roman" w:hAnsi="Arial" w:cs="Arial"/>
+          <w:color w:val="000000"/>
+          <w:sz w:val="22"/>
+          <w:szCs w:val="22"/>
+          <w:lang w:eastAsia="ja-JP"/>
+        </w:rPr>
+        <w:br/>
+      </w:r>
+      <w:r>
+        <w:rPr>
+          <w:rFonts w:ascii="Arial" w:eastAsia="Times New Roman" w:hAnsi="Arial" w:cs="Arial"/>
+          <w:noProof/>
+          <w:color w:val="000000"/>
+          <w:sz w:val="22"/>
+          <w:szCs w:val="22"/>
+          <w:bdr w:val="none" w:sz="0" w:space="0" w:color="auto" w:frame="1"/>
+          <w:lang w:eastAsia="ja-JP"/>
+        </w:rPr>
+        <w:drawing>
+          <wp:inline distT="0" distB="0" distL="0" distR="0" wp14:anchorId="670F0EDE" wp14:editId="45CB8986">
+            <wp:extent cx="4114800" cy="1842967"/>
+            <wp:effectExtent l="0" t="0" r="0" b="5080"/>
+            <wp:docPr id="2" name="Picture 2" descr="https://lh3.googleusercontent.com/FMgNruYtRhV0Hs7cytYpcmyGW-cETlpbT-A7XX5xS7qQ6ODabCzwQych_iQc6yimaGVQLcMmzyeeXnOVxlxEcxCQkPUDAapR6L0CmqPCZJtvjufhsG9fWJewDjOdbGallfe0uydE"/>
+            <wp:cNvGraphicFramePr>
+              <a:graphicFrameLocks xmlns:a="http://schemas.openxmlformats.org/drawingml/2006/main" noChangeAspect="1"/>
+            </wp:cNvGraphicFramePr>
+            <a:graphic xmlns:a="http://schemas.openxmlformats.org/drawingml/2006/main">
+              <a:graphicData uri="http://schemas.openxmlformats.org/drawingml/2006/picture">
+                <pic:pic xmlns:pic="http://schemas.openxmlformats.org/drawingml/2006/picture">
+                  <pic:nvPicPr>
+                    <pic:cNvPr id="0" name="Picture 13" descr="https://lh3.googleusercontent.com/FMgNruYtRhV0Hs7cytYpcmyGW-cETlpbT-A7XX5xS7qQ6ODabCzwQych_iQc6yimaGVQLcMmzyeeXnOVxlxEcxCQkPUDAapR6L0CmqPCZJtvjufhsG9fWJewDjOdbGallfe0uydE"/>
+                    <pic:cNvPicPr>
+                      <a:picLocks noChangeAspect="1" noChangeArrowheads="1"/>
+                    </pic:cNvPicPr>
+                  </pic:nvPicPr>
+                  <pic:blipFill>
+                    <a:blip r:embed="rId17">
+                      <a:extLst>
+                        <a:ext uri="{28A0092B-C50C-407E-A947-70E740481C1C}">
+                          <a14:useLocalDpi xmlns:a14="http://schemas.microsoft.com/office/drawing/2010/main" val="0"/>
+                        </a:ext>
+                      </a:extLst>
+                    </a:blip>
+                    <a:srcRect/>
+                    <a:stretch>
+                      <a:fillRect/>
+                    </a:stretch>
+                  </pic:blipFill>
+                  <pic:spPr bwMode="auto">
+                    <a:xfrm>
+                      <a:off x="0" y="0"/>
+                      <a:ext cx="4124600" cy="1847356"/>
+                    </a:xfrm>
+                    <a:prstGeom prst="rect">
+                      <a:avLst/>
+                    </a:prstGeom>
+                    <a:noFill/>
+                    <a:ln>
+                      <a:noFill/>
+                    </a:ln>
+                  </pic:spPr>
+                </pic:pic>
+              </a:graphicData>
+            </a:graphic>
+          </wp:inline>
+        </w:drawing>
+      </w:r>
+    </w:p>
+    <w:p>
+      <w:pPr>
+        <w:rPr>
+          <w:rFonts w:ascii="Times New Roman" w:eastAsia="Times New Roman" w:hAnsi="Times New Roman" w:cs="Times New Roman"/>
+          <w:lang w:eastAsia="ja-JP"/>
+        </w:rPr>
+      </w:pPr>
+      <w:r>
+        <w:rPr>
+          <w:rFonts w:ascii="Arial" w:eastAsia="Times New Roman" w:hAnsi="Arial" w:cs="Arial"/>
+          <w:noProof/>
+          <w:color w:val="000000"/>
+          <w:sz w:val="22"/>
+          <w:szCs w:val="22"/>
+          <w:bdr w:val="none" w:sz="0" w:space="0" w:color="auto" w:frame="1"/>
+          <w:lang w:eastAsia="ja-JP"/>
+        </w:rPr>
+        <w:drawing>
+          <wp:inline distT="0" distB="0" distL="0" distR="0" wp14:anchorId="47BA5921" wp14:editId="0A213746">
+            <wp:extent cx="4091940" cy="2300855"/>
+            <wp:effectExtent l="0" t="0" r="3810" b="4445"/>
+            <wp:docPr id="1" name="Picture 1" descr="https://lh4.googleusercontent.com/t6mygV2yPCoNt9njbvJE_Kbv_8eN3tWQrGGyAa1bxs0K4i3kHadBc5LAPVQcmZmL-m9J71MjjsDe_lJVX0eZfRFG3d7uNPMwLTSzT7cNdsNaYwC-EiOSdWlr17bZlEGbqekY2Yg0"/>
+            <wp:cNvGraphicFramePr>
+              <a:graphicFrameLocks xmlns:a="http://schemas.openxmlformats.org/drawingml/2006/main" noChangeAspect="1"/>
+            </wp:cNvGraphicFramePr>
+            <a:graphic xmlns:a="http://schemas.openxmlformats.org/drawingml/2006/main">
+              <a:graphicData uri="http://schemas.openxmlformats.org/drawingml/2006/picture">
+                <pic:pic xmlns:pic="http://schemas.openxmlformats.org/drawingml/2006/picture">
+                  <pic:nvPicPr>
+                    <pic:cNvPr id="0" name="Picture 14" descr="https://lh4.googleusercontent.com/t6mygV2yPCoNt9njbvJE_Kbv_8eN3tWQrGGyAa1bxs0K4i3kHadBc5LAPVQcmZmL-m9J71MjjsDe_lJVX0eZfRFG3d7uNPMwLTSzT7cNdsNaYwC-EiOSdWlr17bZlEGbqekY2Yg0"/>
+                    <pic:cNvPicPr>
+                      <a:picLocks noChangeAspect="1" noChangeArrowheads="1"/>
+                    </pic:cNvPicPr>
+                  </pic:nvPicPr>
+                  <pic:blipFill>
+                    <a:blip r:embed="rId18" cstate="print">
+                      <a:extLst>
+                        <a:ext uri="{28A0092B-C50C-407E-A947-70E740481C1C}">
+                          <a14:useLocalDpi xmlns:a14="http://schemas.microsoft.com/office/drawing/2010/main" val="0"/>
+                        </a:ext>
+                      </a:extLst>
+                    </a:blip>
+                    <a:srcRect/>
+                    <a:stretch>
+                      <a:fillRect/>
+                    </a:stretch>
+                  </pic:blipFill>
+                  <pic:spPr bwMode="auto">
+                    <a:xfrm>
+                      <a:off x="0" y="0"/>
+                      <a:ext cx="4095257" cy="2302720"/>
+                    </a:xfrm>
+                    <a:prstGeom prst="rect">
+                      <a:avLst/>
+                    </a:prstGeom>
+                    <a:noFill/>
+                    <a:ln>
+                      <a:noFill/>
+                    </a:ln>
+                  </pic:spPr>
+                </pic:pic>
+              </a:graphicData>
+            </a:graphic>
+          </wp:inline>
+        </w:drawing>
+      </w:r>
+    </w:p>
+    <w:p>
+      <w:pPr>
+        <w:rPr>
+          <w:rFonts w:ascii="Times New Roman" w:eastAsia="Times New Roman" w:hAnsi="Times New Roman" w:cs="Times New Roman"/>
+          <w:lang w:eastAsia="ja-JP"/>
+        </w:rPr>
+      </w:pPr>
+    </w:p>
+    <w:p>
+      <w:pPr>
+        <w:rPr>
+          <w:rFonts w:ascii="Times New Roman" w:eastAsia="Times New Roman" w:hAnsi="Times New Roman" w:cs="Times New Roman"/>
+          <w:lang w:val="es-MX" w:eastAsia="ja-JP"/>
+        </w:rPr>
+      </w:pPr>
+      <w:r>
+        <w:rPr>
+          <w:rFonts w:ascii="Arial" w:eastAsia="Times New Roman" w:hAnsi="Arial" w:cs="Arial"/>
+          <w:color w:val="000000"/>
+          <w:sz w:val="22"/>
+          <w:szCs w:val="22"/>
+          <w:lang w:val="es-MX" w:eastAsia="ja-JP"/>
+        </w:rPr>
+        <w:t xml:space="preserve">Actualización del documento de </w:t>
+      </w:r>
+      <w:proofErr w:type="spellStart"/>
+      <w:r>
+        <w:rPr>
+          <w:rFonts w:ascii="Arial" w:eastAsia="Times New Roman" w:hAnsi="Arial" w:cs="Arial"/>
+          <w:color w:val="000000"/>
+          <w:sz w:val="22"/>
+          <w:szCs w:val="22"/>
+          <w:lang w:val="es-MX" w:eastAsia="ja-JP"/>
+        </w:rPr>
+        <w:t>screenshots</w:t>
+      </w:r>
+      <w:proofErr w:type="spellEnd"/>
+      <w:r>
+        <w:rPr>
+          <w:rFonts w:ascii="Arial" w:eastAsia="Times New Roman" w:hAnsi="Arial" w:cs="Arial"/>
+          <w:color w:val="000000"/>
+          <w:sz w:val="22"/>
+          <w:szCs w:val="22"/>
+          <w:lang w:val="es-MX" w:eastAsia="ja-JP"/>
+        </w:rPr>
+        <w:t xml:space="preserve"> con mi información: </w:t>
+      </w:r>
+      <w:r>
+        <w:rPr>
+          <w:rFonts w:ascii="Arial" w:eastAsia="Times New Roman" w:hAnsi="Arial" w:cs="Arial"/>
+          <w:color w:val="000000"/>
+          <w:sz w:val="22"/>
+          <w:szCs w:val="22"/>
+          <w:lang w:val="es-MX" w:eastAsia="ja-JP"/>
+        </w:rPr>
+        <w:br/>
+      </w:r>
+      <w:r>
+        <w:rPr>
+          <w:rFonts w:ascii="Arial" w:eastAsia="Times New Roman" w:hAnsi="Arial" w:cs="Arial"/>
+          <w:color w:val="000000"/>
+          <w:sz w:val="22"/>
+          <w:szCs w:val="22"/>
+          <w:lang w:val="es-MX" w:eastAsia="ja-JP"/>
+        </w:rPr>
+        <w:t xml:space="preserve">No se pueden poner </w:t>
+      </w:r>
+      <w:proofErr w:type="spellStart"/>
+      <w:r>
+        <w:rPr>
+          <w:rFonts w:ascii="Arial" w:eastAsia="Times New Roman" w:hAnsi="Arial" w:cs="Arial"/>
+          <w:color w:val="000000"/>
+          <w:sz w:val="22"/>
+          <w:szCs w:val="22"/>
+          <w:lang w:val="es-MX" w:eastAsia="ja-JP"/>
+        </w:rPr>
+        <w:t>screenshots</w:t>
+      </w:r>
+      <w:proofErr w:type="spellEnd"/>
+      <w:r>
+        <w:rPr>
+          <w:rFonts w:ascii="Arial" w:eastAsia="Times New Roman" w:hAnsi="Arial" w:cs="Arial"/>
+          <w:color w:val="000000"/>
+          <w:sz w:val="22"/>
+          <w:szCs w:val="22"/>
+          <w:lang w:val="es-MX" w:eastAsia="ja-JP"/>
+        </w:rPr>
+        <w:t xml:space="preserve"> debido a que es el último documento a enviar, pero al descargarlo y ver que está la información es la evidencia de que fue subido correctamente, y se realiza el mismo proceso que en las partes anteriores</w:t>
+      </w:r>
+      <w:r>
+        <w:rPr>
+          <w:rFonts w:ascii="Arial" w:eastAsia="Times New Roman" w:hAnsi="Arial" w:cs="Arial"/>
+          <w:color w:val="000000"/>
+          <w:sz w:val="22"/>
+          <w:szCs w:val="22"/>
+          <w:lang w:val="es-MX" w:eastAsia="ja-JP"/>
+        </w:rPr>
+        <w:t xml:space="preserve"> (</w:t>
+      </w:r>
+      <w:proofErr w:type="spellStart"/>
+      <w:r>
+        <w:rPr>
+          <w:rFonts w:ascii="Arial" w:eastAsia="Times New Roman" w:hAnsi="Arial" w:cs="Arial"/>
+          <w:color w:val="000000"/>
+          <w:sz w:val="22"/>
+          <w:szCs w:val="22"/>
+          <w:lang w:val="es-MX" w:eastAsia="ja-JP"/>
+        </w:rPr>
+        <w:t>git</w:t>
+      </w:r>
+      <w:proofErr w:type="spellEnd"/>
+      <w:r>
+        <w:rPr>
+          <w:rFonts w:ascii="Arial" w:eastAsia="Times New Roman" w:hAnsi="Arial" w:cs="Arial"/>
+          <w:color w:val="000000"/>
+          <w:sz w:val="22"/>
+          <w:szCs w:val="22"/>
+          <w:lang w:val="es-MX" w:eastAsia="ja-JP"/>
+        </w:rPr>
+        <w:t xml:space="preserve"> status, </w:t>
+      </w:r>
+      <w:proofErr w:type="spellStart"/>
+      <w:r>
+        <w:rPr>
+          <w:rFonts w:ascii="Arial" w:eastAsia="Times New Roman" w:hAnsi="Arial" w:cs="Arial"/>
+          <w:color w:val="000000"/>
+          <w:sz w:val="22"/>
+          <w:szCs w:val="22"/>
+          <w:lang w:val="es-MX" w:eastAsia="ja-JP"/>
+        </w:rPr>
+        <w:t>git</w:t>
+      </w:r>
+      <w:proofErr w:type="spellEnd"/>
+      <w:r>
+        <w:rPr>
+          <w:rFonts w:ascii="Arial" w:eastAsia="Times New Roman" w:hAnsi="Arial" w:cs="Arial"/>
+          <w:color w:val="000000"/>
+          <w:sz w:val="22"/>
+          <w:szCs w:val="22"/>
+          <w:lang w:val="es-MX" w:eastAsia="ja-JP"/>
+        </w:rPr>
+        <w:t xml:space="preserve"> </w:t>
+      </w:r>
+      <w:proofErr w:type="spellStart"/>
+      <w:r>
+        <w:rPr>
+          <w:rFonts w:ascii="Arial" w:eastAsia="Times New Roman" w:hAnsi="Arial" w:cs="Arial"/>
+          <w:color w:val="000000"/>
+          <w:sz w:val="22"/>
+          <w:szCs w:val="22"/>
+          <w:lang w:val="es-MX" w:eastAsia="ja-JP"/>
+        </w:rPr>
+        <w:t>add</w:t>
+      </w:r>
+      <w:proofErr w:type="spellEnd"/>
+      <w:r>
+        <w:rPr>
+          <w:rFonts w:ascii="Arial" w:eastAsia="Times New Roman" w:hAnsi="Arial" w:cs="Arial"/>
+          <w:color w:val="000000"/>
+          <w:sz w:val="22"/>
+          <w:szCs w:val="22"/>
+          <w:lang w:val="es-MX" w:eastAsia="ja-JP"/>
+        </w:rPr>
+        <w:t xml:space="preserve">, </w:t>
+      </w:r>
+      <w:proofErr w:type="spellStart"/>
+      <w:r>
+        <w:rPr>
+          <w:rFonts w:ascii="Arial" w:eastAsia="Times New Roman" w:hAnsi="Arial" w:cs="Arial"/>
+          <w:color w:val="000000"/>
+          <w:sz w:val="22"/>
+          <w:szCs w:val="22"/>
+          <w:lang w:val="es-MX" w:eastAsia="ja-JP"/>
+        </w:rPr>
+        <w:t>git</w:t>
+      </w:r>
+      <w:proofErr w:type="spellEnd"/>
+      <w:r>
+        <w:rPr>
+          <w:rFonts w:ascii="Arial" w:eastAsia="Times New Roman" w:hAnsi="Arial" w:cs="Arial"/>
+          <w:color w:val="000000"/>
+          <w:sz w:val="22"/>
+          <w:szCs w:val="22"/>
+          <w:lang w:val="es-MX" w:eastAsia="ja-JP"/>
+        </w:rPr>
+        <w:t xml:space="preserve"> </w:t>
+      </w:r>
+      <w:proofErr w:type="spellStart"/>
+      <w:r>
+        <w:rPr>
+          <w:rFonts w:ascii="Arial" w:eastAsia="Times New Roman" w:hAnsi="Arial" w:cs="Arial"/>
+          <w:color w:val="000000"/>
+          <w:sz w:val="22"/>
+          <w:szCs w:val="22"/>
+          <w:lang w:val="es-MX" w:eastAsia="ja-JP"/>
+        </w:rPr>
+        <w:t>commit</w:t>
+      </w:r>
+      <w:proofErr w:type="spellEnd"/>
+      <w:r>
+        <w:rPr>
+          <w:rFonts w:ascii="Arial" w:eastAsia="Times New Roman" w:hAnsi="Arial" w:cs="Arial"/>
+          <w:color w:val="000000"/>
+          <w:sz w:val="22"/>
+          <w:szCs w:val="22"/>
+          <w:lang w:val="es-MX" w:eastAsia="ja-JP"/>
+        </w:rPr>
+        <w:t xml:space="preserve"> y </w:t>
+      </w:r>
+      <w:proofErr w:type="spellStart"/>
+      <w:r>
+        <w:rPr>
+          <w:rFonts w:ascii="Arial" w:eastAsia="Times New Roman" w:hAnsi="Arial" w:cs="Arial"/>
+          <w:color w:val="000000"/>
+          <w:sz w:val="22"/>
+          <w:szCs w:val="22"/>
+          <w:lang w:val="es-MX" w:eastAsia="ja-JP"/>
+        </w:rPr>
+        <w:t>git</w:t>
+      </w:r>
+      <w:proofErr w:type="spellEnd"/>
+      <w:r>
+        <w:rPr>
+          <w:rFonts w:ascii="Arial" w:eastAsia="Times New Roman" w:hAnsi="Arial" w:cs="Arial"/>
+          <w:color w:val="000000"/>
+          <w:sz w:val="22"/>
+          <w:szCs w:val="22"/>
+          <w:lang w:val="es-MX" w:eastAsia="ja-JP"/>
+        </w:rPr>
+        <w:t xml:space="preserve"> push</w:t>
+      </w:r>
+      <w:bookmarkStart w:id="0" w:name="_GoBack"/>
+      <w:bookmarkEnd w:id="0"/>
+      <w:r>
+        <w:rPr>
+          <w:rFonts w:ascii="Arial" w:eastAsia="Times New Roman" w:hAnsi="Arial" w:cs="Arial"/>
+          <w:color w:val="000000"/>
+          <w:sz w:val="22"/>
+          <w:szCs w:val="22"/>
+          <w:lang w:val="es-MX" w:eastAsia="ja-JP"/>
+        </w:rPr>
+        <w:t>)</w:t>
+      </w:r>
+      <w:r>
+        <w:rPr>
+          <w:rFonts w:ascii="Arial" w:eastAsia="Times New Roman" w:hAnsi="Arial" w:cs="Arial"/>
+          <w:color w:val="000000"/>
+          <w:sz w:val="22"/>
+          <w:szCs w:val="22"/>
+          <w:lang w:val="es-MX" w:eastAsia="ja-JP"/>
+        </w:rPr>
+        <w:t>.</w:t>
+      </w:r>
+      <w:r>
+        <w:rPr>
+          <w:rFonts w:ascii="Arial" w:hAnsi="Arial" w:cs="Arial"/>
+          <w:b/>
+          <w:bCs/>
+          <w:lang w:val="es-ES"/>
+        </w:rPr>
+        <w:br/>
+      </w:r>
+      <w:r>
+        <w:rPr>
+          <w:rFonts w:ascii="Arial" w:hAnsi="Arial" w:cs="Arial"/>
+          <w:b/>
+          <w:bCs/>
+          <w:lang w:val="es-ES"/>
+        </w:rPr>
+        <w:br/>
+      </w:r>
+    </w:p>
+    <w:p>
+      <w:pPr>
+        <w:rPr>
+          <w:rFonts w:ascii="Arial" w:hAnsi="Arial" w:cs="Arial"/>
+          <w:b/>
+          <w:bCs/>
+          <w:lang w:val="es-ES"/>
+        </w:rPr>
+      </w:pPr>
+    </w:p>
+    <w:p>
+      <w:pPr>
+        <w:rPr>
+          <w:rFonts w:ascii="Arial" w:hAnsi="Arial" w:cs="Arial"/>
+          <w:b/>
+          <w:bCs/>
+          <w:lang w:val="es-ES"/>
+        </w:rPr>
+      </w:pPr>
+    </w:p>
+    <w:p>
+      <w:pPr>
+        <w:rPr>
+          <w:rFonts w:ascii="Arial" w:hAnsi="Arial" w:cs="Arial"/>
+          <w:b/>
+          <w:bCs/>
+          <w:lang w:val="es-ES"/>
+        </w:rPr>
+      </w:pPr>
+      <w:r>
+        <w:rPr>
+          <w:rFonts w:ascii="Arial" w:hAnsi="Arial" w:cs="Arial"/>
+          <w:b/>
+          <w:bCs/>
+          <w:lang w:val="es-ES"/>
+        </w:rPr>
+        <w:lastRenderedPageBreak/>
         <w:t>Iker Martínez Parra – A10770097</w:t>
       </w:r>
     </w:p>
@@ -280,7 +1747,7 @@
 </file>
 
 <file path=word/styles.xml><?xml version="1.0" encoding="utf-8"?>
-<w:styles xmlns:mc="http://schemas.openxmlformats.org/markup-compatibility/2006" xmlns:r="http://schemas.openxmlformats.org/officeDocument/2006/relationships" xmlns:w="http://schemas.openxmlformats.org/wordprocessingml/2006/main" xmlns:w14="http://schemas.microsoft.com/office/word/2010/wordml" xmlns:w15="http://schemas.microsoft.com/office/word/2012/wordml" xmlns:w16cex="http://schemas.microsoft.com/office/word/2018/wordml/cex" xmlns:w16cid="http://schemas.microsoft.com/office/word/2016/wordml/cid" xmlns:w16="http://schemas.microsoft.com/office/word/2018/wordml" xmlns:w16se="http://schemas.microsoft.com/office/word/2015/wordml/symex" mc:Ignorable="w14 w15 w16se w16cid w16 w16cex">
+<w:styles xmlns:mc="http://schemas.openxmlformats.org/markup-compatibility/2006" xmlns:r="http://schemas.openxmlformats.org/officeDocument/2006/relationships" xmlns:w="http://schemas.openxmlformats.org/wordprocessingml/2006/main" xmlns:w14="http://schemas.microsoft.com/office/word/2010/wordml" xmlns:w15="http://schemas.microsoft.com/office/word/2012/wordml" xmlns:w16se="http://schemas.microsoft.com/office/word/2015/wordml/symex" mc:Ignorable="w14 w15 w16se">
   <w:docDefaults>
     <w:rPrDefault>
       <w:rPr>
@@ -292,7 +1759,7 @@
     </w:rPrDefault>
     <w:pPrDefault/>
   </w:docDefaults>
-  <w:latentStyles w:defLockedState="0" w:defUIPriority="99" w:defSemiHidden="0" w:defUnhideWhenUsed="0" w:defQFormat="0" w:count="376">
+  <w:latentStyles w:defLockedState="0" w:defUIPriority="99" w:defSemiHidden="0" w:defUnhideWhenUsed="0" w:defQFormat="0" w:count="371">
     <w:lsdException w:name="Normal" w:uiPriority="0" w:qFormat="1"/>
     <w:lsdException w:name="heading 1" w:uiPriority="9" w:qFormat="1"/>
     <w:lsdException w:name="heading 2" w:semiHidden="1" w:uiPriority="9" w:unhideWhenUsed="1" w:qFormat="1"/>
@@ -664,11 +2131,6 @@
     <w:lsdException w:name="List Table 5 Dark Accent 6" w:uiPriority="50"/>
     <w:lsdException w:name="List Table 6 Colorful Accent 6" w:uiPriority="51"/>
     <w:lsdException w:name="List Table 7 Colorful Accent 6" w:uiPriority="52"/>
-    <w:lsdException w:name="Mention" w:semiHidden="1" w:unhideWhenUsed="1"/>
-    <w:lsdException w:name="Smart Hyperlink" w:semiHidden="1" w:unhideWhenUsed="1"/>
-    <w:lsdException w:name="Hashtag" w:semiHidden="1" w:unhideWhenUsed="1"/>
-    <w:lsdException w:name="Unresolved Mention" w:semiHidden="1" w:unhideWhenUsed="1"/>
-    <w:lsdException w:name="Smart Link" w:semiHidden="1" w:unhideWhenUsed="1"/>
   </w:latentStyles>
   <w:style w:type="paragraph" w:default="1" w:styleId="Normal">
     <w:name w:val="Normal"/>
@@ -700,6 +2162,21 @@
     <w:uiPriority w:val="99"/>
     <w:semiHidden/>
     <w:unhideWhenUsed/>
+  </w:style>
+  <w:style w:type="paragraph" w:styleId="NormalWeb">
+    <w:name w:val="Normal (Web)"/>
+    <w:basedOn w:val="Normal"/>
+    <w:uiPriority w:val="99"/>
+    <w:semiHidden/>
+    <w:unhideWhenUsed/>
+    <w:rsid w:val="00210368"/>
+    <w:pPr>
+      <w:spacing w:before="100" w:beforeAutospacing="1" w:after="100" w:afterAutospacing="1"/>
+    </w:pPr>
+    <w:rPr>
+      <w:rFonts w:ascii="Times New Roman" w:eastAsia="Times New Roman" w:hAnsi="Times New Roman" w:cs="Times New Roman"/>
+      <w:lang w:eastAsia="ja-JP"/>
+    </w:rPr>
   </w:style>
 </w:styles>
 </file>
@@ -997,4 +2474,16 @@
     </a:ext>
   </a:extLst>
 </a:theme>
+</file>
+
+<file path=customXml/item1.xml><?xml version="1.0" encoding="utf-8"?>
+<b:Sources xmlns:b="http://schemas.openxmlformats.org/officeDocument/2006/bibliography" xmlns="http://schemas.openxmlformats.org/officeDocument/2006/bibliography" SelectedStyle="\APASixthEditionOfficeOnline.xsl" StyleName="APA" Version="6"/>
+</file>
+
+<file path=customXml/itemProps1.xml><?xml version="1.0" encoding="utf-8"?>
+<ds:datastoreItem xmlns:ds="http://schemas.openxmlformats.org/officeDocument/2006/customXml" ds:itemID="{4775D64C-B93E-4D0A-A4F8-1B5B6928F48F}">
+  <ds:schemaRefs>
+    <ds:schemaRef ds:uri="http://schemas.openxmlformats.org/officeDocument/2006/bibliography"/>
+  </ds:schemaRefs>
+</ds:datastoreItem>
 </file>
</xml_diff>

<commit_message>
Agregue screenshots - Matheo
</commit_message>
<xml_diff>
--- a/Screenshots.docx
+++ b/Screenshots.docx
@@ -1,6 +1,6 @@
 
 <file path=word/document.xml><?xml version="1.0" encoding="utf-8"?>
-<w:document xmlns:wpc="http://schemas.microsoft.com/office/word/2010/wordprocessingCanvas" xmlns:cx="http://schemas.microsoft.com/office/drawing/2014/chartex" xmlns:cx1="http://schemas.microsoft.com/office/drawing/2015/9/8/chartex" xmlns:mc="http://schemas.openxmlformats.org/markup-compatibility/2006" xmlns:o="urn:schemas-microsoft-com:office:office" xmlns:r="http://schemas.openxmlformats.org/officeDocument/2006/relationships" xmlns:m="http://schemas.openxmlformats.org/officeDocument/2006/math" xmlns:v="urn:schemas-microsoft-com:vml" xmlns:wp14="http://schemas.microsoft.com/office/word/2010/wordprocessingDrawing" xmlns:wp="http://schemas.openxmlformats.org/drawingml/2006/wordprocessingDrawing" xmlns:w10="urn:schemas-microsoft-com:office:word" xmlns:w="http://schemas.openxmlformats.org/wordprocessingml/2006/main" xmlns:w14="http://schemas.microsoft.com/office/word/2010/wordml" xmlns:w15="http://schemas.microsoft.com/office/word/2012/wordml" xmlns:w16se="http://schemas.microsoft.com/office/word/2015/wordml/symex" xmlns:wpg="http://schemas.microsoft.com/office/word/2010/wordprocessingGroup" xmlns:wpi="http://schemas.microsoft.com/office/word/2010/wordprocessingInk" xmlns:wne="http://schemas.microsoft.com/office/word/2006/wordml" xmlns:wps="http://schemas.microsoft.com/office/word/2010/wordprocessingShape" mc:Ignorable="w14 w15 w16se wp14">
+<w:document xmlns:wpc="http://schemas.microsoft.com/office/word/2010/wordprocessingCanvas" xmlns:cx="http://schemas.microsoft.com/office/drawing/2014/chartex" xmlns:cx1="http://schemas.microsoft.com/office/drawing/2015/9/8/chartex" xmlns:cx2="http://schemas.microsoft.com/office/drawing/2015/10/21/chartex" xmlns:cx3="http://schemas.microsoft.com/office/drawing/2016/5/9/chartex" xmlns:cx4="http://schemas.microsoft.com/office/drawing/2016/5/10/chartex" xmlns:cx5="http://schemas.microsoft.com/office/drawing/2016/5/11/chartex" xmlns:cx6="http://schemas.microsoft.com/office/drawing/2016/5/12/chartex" xmlns:cx7="http://schemas.microsoft.com/office/drawing/2016/5/13/chartex" xmlns:cx8="http://schemas.microsoft.com/office/drawing/2016/5/14/chartex" xmlns:mc="http://schemas.openxmlformats.org/markup-compatibility/2006" xmlns:aink="http://schemas.microsoft.com/office/drawing/2016/ink" xmlns:am3d="http://schemas.microsoft.com/office/drawing/2017/model3d" xmlns:o="urn:schemas-microsoft-com:office:office" xmlns:r="http://schemas.openxmlformats.org/officeDocument/2006/relationships" xmlns:m="http://schemas.openxmlformats.org/officeDocument/2006/math" xmlns:v="urn:schemas-microsoft-com:vml" xmlns:wp14="http://schemas.microsoft.com/office/word/2010/wordprocessingDrawing" xmlns:wp="http://schemas.openxmlformats.org/drawingml/2006/wordprocessingDrawing" xmlns:w10="urn:schemas-microsoft-com:office:word" xmlns:w="http://schemas.openxmlformats.org/wordprocessingml/2006/main" xmlns:w14="http://schemas.microsoft.com/office/word/2010/wordml" xmlns:w15="http://schemas.microsoft.com/office/word/2012/wordml" xmlns:w16cex="http://schemas.microsoft.com/office/word/2018/wordml/cex" xmlns:w16cid="http://schemas.microsoft.com/office/word/2016/wordml/cid" xmlns:w16="http://schemas.microsoft.com/office/word/2018/wordml" xmlns:w16se="http://schemas.microsoft.com/office/word/2015/wordml/symex" xmlns:wpg="http://schemas.microsoft.com/office/word/2010/wordprocessingGroup" xmlns:wpi="http://schemas.microsoft.com/office/word/2010/wordprocessingInk" xmlns:wne="http://schemas.microsoft.com/office/word/2006/wordml" xmlns:wps="http://schemas.microsoft.com/office/word/2010/wordprocessingShape" mc:Ignorable="w14 w15 w16se w16cid w16 w16cex wp14">
   <w:body>
     <w:p>
       <w:pPr>
@@ -19,47 +19,7 @@
           <w:bCs/>
           <w:lang w:val="es-ES"/>
         </w:rPr>
-        <w:t xml:space="preserve">Evidencias de </w:t>
-      </w:r>
-      <w:proofErr w:type="spellStart"/>
-      <w:r>
-        <w:rPr>
-          <w:rFonts w:ascii="Arial" w:hAnsi="Arial" w:cs="Arial"/>
-          <w:b/>
-          <w:bCs/>
-          <w:lang w:val="es-ES"/>
-        </w:rPr>
-        <w:t>Screenshots</w:t>
-      </w:r>
-      <w:proofErr w:type="spellEnd"/>
-      <w:r>
-        <w:rPr>
-          <w:rFonts w:ascii="Arial" w:hAnsi="Arial" w:cs="Arial"/>
-          <w:b/>
-          <w:bCs/>
-          <w:lang w:val="es-ES"/>
-        </w:rPr>
-        <w:t xml:space="preserve"> de </w:t>
-      </w:r>
-      <w:proofErr w:type="spellStart"/>
-      <w:r>
-        <w:rPr>
-          <w:rFonts w:ascii="Arial" w:hAnsi="Arial" w:cs="Arial"/>
-          <w:b/>
-          <w:bCs/>
-          <w:lang w:val="es-ES"/>
-        </w:rPr>
-        <w:t>Git</w:t>
-      </w:r>
-      <w:proofErr w:type="spellEnd"/>
-      <w:r>
-        <w:rPr>
-          <w:rFonts w:ascii="Arial" w:hAnsi="Arial" w:cs="Arial"/>
-          <w:b/>
-          <w:bCs/>
-          <w:lang w:val="es-ES"/>
-        </w:rPr>
-        <w:t xml:space="preserve"> y GitHub</w:t>
+        <w:t>Evidencias de Screenshots de Git y GitHub</w:t>
       </w:r>
     </w:p>
     <w:p>
@@ -108,27 +68,7 @@
           <w:bCs/>
           <w:lang w:val="es-ES"/>
         </w:rPr>
-        <w:t xml:space="preserve">Diana Laura </w:t>
-      </w:r>
-      <w:proofErr w:type="spellStart"/>
-      <w:r>
-        <w:rPr>
-          <w:rFonts w:ascii="Arial" w:hAnsi="Arial" w:cs="Arial"/>
-          <w:b/>
-          <w:bCs/>
-          <w:lang w:val="es-ES"/>
-        </w:rPr>
-        <w:t>Hdz</w:t>
-      </w:r>
-      <w:proofErr w:type="spellEnd"/>
-      <w:r>
-        <w:rPr>
-          <w:rFonts w:ascii="Arial" w:hAnsi="Arial" w:cs="Arial"/>
-          <w:b/>
-          <w:bCs/>
-          <w:lang w:val="es-ES"/>
-        </w:rPr>
-        <w:t xml:space="preserve"> Villarreal – A01570679:</w:t>
+        <w:t>Diana Laura Hdz Villarreal – A01570679:</w:t>
       </w:r>
       <w:r>
         <w:rPr>
@@ -504,49 +444,15 @@
           <w:lang w:eastAsia="ja-JP"/>
         </w:rPr>
       </w:pPr>
-      <w:proofErr w:type="spellStart"/>
-      <w:r>
-        <w:rPr>
-          <w:rFonts w:ascii="Arial" w:eastAsia="Times New Roman" w:hAnsi="Arial" w:cs="Arial"/>
-          <w:color w:val="000000"/>
-          <w:sz w:val="22"/>
-          <w:szCs w:val="22"/>
-          <w:lang w:eastAsia="ja-JP"/>
-        </w:rPr>
-        <w:t>Cambio</w:t>
-      </w:r>
-      <w:proofErr w:type="spellEnd"/>
-      <w:r>
-        <w:rPr>
-          <w:rFonts w:ascii="Arial" w:eastAsia="Times New Roman" w:hAnsi="Arial" w:cs="Arial"/>
-          <w:color w:val="000000"/>
-          <w:sz w:val="22"/>
-          <w:szCs w:val="22"/>
-          <w:lang w:eastAsia="ja-JP"/>
-        </w:rPr>
-        <w:t xml:space="preserve"> de </w:t>
-      </w:r>
-      <w:proofErr w:type="spellStart"/>
-      <w:r>
-        <w:rPr>
-          <w:rFonts w:ascii="Arial" w:eastAsia="Times New Roman" w:hAnsi="Arial" w:cs="Arial"/>
-          <w:color w:val="000000"/>
-          <w:sz w:val="22"/>
-          <w:szCs w:val="22"/>
-          <w:lang w:eastAsia="ja-JP"/>
-        </w:rPr>
-        <w:t>diseño</w:t>
-      </w:r>
-      <w:proofErr w:type="spellEnd"/>
-      <w:r>
-        <w:rPr>
-          <w:rFonts w:ascii="Arial" w:eastAsia="Times New Roman" w:hAnsi="Arial" w:cs="Arial"/>
-          <w:color w:val="000000"/>
-          <w:sz w:val="22"/>
-          <w:szCs w:val="22"/>
-          <w:lang w:eastAsia="ja-JP"/>
-        </w:rPr>
-        <w:t>:</w:t>
+      <w:r>
+        <w:rPr>
+          <w:rFonts w:ascii="Arial" w:eastAsia="Times New Roman" w:hAnsi="Arial" w:cs="Arial"/>
+          <w:color w:val="000000"/>
+          <w:sz w:val="22"/>
+          <w:szCs w:val="22"/>
+          <w:lang w:eastAsia="ja-JP"/>
+        </w:rPr>
+        <w:t>Cambio de diseño:</w:t>
       </w:r>
       <w:r>
         <w:rPr>
@@ -779,29 +685,7 @@
           <w:lang w:val="es-MX" w:eastAsia="ja-JP"/>
         </w:rPr>
         <w:lastRenderedPageBreak/>
-        <w:t xml:space="preserve">Actualización del documento de información (solo </w:t>
-      </w:r>
-      <w:proofErr w:type="spellStart"/>
-      <w:r>
-        <w:rPr>
-          <w:rFonts w:ascii="Arial" w:eastAsia="Times New Roman" w:hAnsi="Arial" w:cs="Arial"/>
-          <w:color w:val="000000"/>
-          <w:sz w:val="22"/>
-          <w:szCs w:val="22"/>
-          <w:lang w:val="es-MX" w:eastAsia="ja-JP"/>
-        </w:rPr>
-        <w:t>subi</w:t>
-      </w:r>
-      <w:proofErr w:type="spellEnd"/>
-      <w:r>
-        <w:rPr>
-          <w:rFonts w:ascii="Arial" w:eastAsia="Times New Roman" w:hAnsi="Arial" w:cs="Arial"/>
-          <w:color w:val="000000"/>
-          <w:sz w:val="22"/>
-          <w:szCs w:val="22"/>
-          <w:lang w:val="es-MX" w:eastAsia="ja-JP"/>
-        </w:rPr>
-        <w:t xml:space="preserve"> el documento de Proyecto-CS.docx debido a que el otro todavía no estaba terminado):</w:t>
+        <w:t>Actualización del documento de información (solo subi el documento de Proyecto-CS.docx debido a que el otro todavía no estaba terminado):</w:t>
       </w:r>
       <w:r>
         <w:rPr>
@@ -1026,29 +910,7 @@
           <w:szCs w:val="22"/>
           <w:lang w:val="es-MX" w:eastAsia="ja-JP"/>
         </w:rPr>
-        <w:t xml:space="preserve">Actualización de la presentación con mi información (solo </w:t>
-      </w:r>
-      <w:proofErr w:type="spellStart"/>
-      <w:r>
-        <w:rPr>
-          <w:rFonts w:ascii="Arial" w:eastAsia="Times New Roman" w:hAnsi="Arial" w:cs="Arial"/>
-          <w:color w:val="000000"/>
-          <w:sz w:val="22"/>
-          <w:szCs w:val="22"/>
-          <w:lang w:val="es-MX" w:eastAsia="ja-JP"/>
-        </w:rPr>
-        <w:t>subi</w:t>
-      </w:r>
-      <w:proofErr w:type="spellEnd"/>
-      <w:r>
-        <w:rPr>
-          <w:rFonts w:ascii="Arial" w:eastAsia="Times New Roman" w:hAnsi="Arial" w:cs="Arial"/>
-          <w:color w:val="000000"/>
-          <w:sz w:val="22"/>
-          <w:szCs w:val="22"/>
-          <w:lang w:val="es-MX" w:eastAsia="ja-JP"/>
-        </w:rPr>
-        <w:t xml:space="preserve"> el documento de Proyecto Final CS.pptx debido a que el otro todavía no estaba terminado):</w:t>
+        <w:t>Actualización de la presentación con mi información (solo subi el documento de Proyecto Final CS.pptx debido a que el otro todavía no estaba terminado):</w:t>
       </w:r>
     </w:p>
     <w:p>
@@ -1278,9 +1140,8 @@
           <w:szCs w:val="22"/>
           <w:lang w:val="es-MX" w:eastAsia="ja-JP"/>
         </w:rPr>
-        <w:t xml:space="preserve">Actualización del documento de </w:t>
-      </w:r>
-      <w:proofErr w:type="spellStart"/>
+        <w:t xml:space="preserve">Actualización del documento de screenshots con mi información: </w:t>
+      </w:r>
       <w:r>
         <w:rPr>
           <w:rFonts w:ascii="Arial" w:eastAsia="Times New Roman" w:hAnsi="Arial" w:cs="Arial"/>
@@ -1289,9 +1150,8 @@
           <w:szCs w:val="22"/>
           <w:lang w:val="es-MX" w:eastAsia="ja-JP"/>
         </w:rPr>
-        <w:t>screenshots</w:t>
-      </w:r>
-      <w:proofErr w:type="spellEnd"/>
+        <w:br/>
+      </w:r>
       <w:r>
         <w:rPr>
           <w:rFonts w:ascii="Arial" w:eastAsia="Times New Roman" w:hAnsi="Arial" w:cs="Arial"/>
@@ -1300,7 +1160,7 @@
           <w:szCs w:val="22"/>
           <w:lang w:val="es-MX" w:eastAsia="ja-JP"/>
         </w:rPr>
-        <w:t xml:space="preserve"> con mi información: </w:t>
+        <w:t>No se pueden poner screenshots debido a que es el último documento a enviar, pero al descargarlo y ver que está la información es la evidencia de que fue subido correctamente, y se realiza el mismo proceso que en las partes anteriores</w:t>
       </w:r>
       <w:r>
         <w:rPr>
@@ -1310,222 +1170,438 @@
           <w:szCs w:val="22"/>
           <w:lang w:val="es-MX" w:eastAsia="ja-JP"/>
         </w:rPr>
+        <w:t xml:space="preserve"> (git status, git add, git commit y git push)</w:t>
+      </w:r>
+      <w:r>
+        <w:rPr>
+          <w:rFonts w:ascii="Arial" w:eastAsia="Times New Roman" w:hAnsi="Arial" w:cs="Arial"/>
+          <w:color w:val="000000"/>
+          <w:sz w:val="22"/>
+          <w:szCs w:val="22"/>
+          <w:lang w:val="es-MX" w:eastAsia="ja-JP"/>
+        </w:rPr>
+        <w:t>.</w:t>
+      </w:r>
+      <w:r>
+        <w:rPr>
+          <w:rFonts w:ascii="Arial" w:hAnsi="Arial" w:cs="Arial"/>
+          <w:b/>
+          <w:bCs/>
+          <w:lang w:val="es-ES"/>
+        </w:rPr>
         <w:br/>
       </w:r>
       <w:r>
         <w:rPr>
-          <w:rFonts w:ascii="Arial" w:eastAsia="Times New Roman" w:hAnsi="Arial" w:cs="Arial"/>
-          <w:color w:val="000000"/>
-          <w:sz w:val="22"/>
-          <w:szCs w:val="22"/>
-          <w:lang w:val="es-MX" w:eastAsia="ja-JP"/>
-        </w:rPr>
-        <w:t xml:space="preserve">No se pueden poner </w:t>
-      </w:r>
-      <w:proofErr w:type="spellStart"/>
-      <w:r>
-        <w:rPr>
-          <w:rFonts w:ascii="Arial" w:eastAsia="Times New Roman" w:hAnsi="Arial" w:cs="Arial"/>
-          <w:color w:val="000000"/>
-          <w:sz w:val="22"/>
-          <w:szCs w:val="22"/>
-          <w:lang w:val="es-MX" w:eastAsia="ja-JP"/>
-        </w:rPr>
-        <w:t>screenshots</w:t>
-      </w:r>
-      <w:proofErr w:type="spellEnd"/>
-      <w:r>
-        <w:rPr>
-          <w:rFonts w:ascii="Arial" w:eastAsia="Times New Roman" w:hAnsi="Arial" w:cs="Arial"/>
-          <w:color w:val="000000"/>
-          <w:sz w:val="22"/>
-          <w:szCs w:val="22"/>
-          <w:lang w:val="es-MX" w:eastAsia="ja-JP"/>
-        </w:rPr>
-        <w:t xml:space="preserve"> debido a que es el último documento a enviar, pero al descargarlo y ver que está la información es la evidencia de que fue subido correctamente, y se realiza el mismo proceso que en las partes anteriores</w:t>
-      </w:r>
-      <w:r>
-        <w:rPr>
-          <w:rFonts w:ascii="Arial" w:eastAsia="Times New Roman" w:hAnsi="Arial" w:cs="Arial"/>
-          <w:color w:val="000000"/>
-          <w:sz w:val="22"/>
-          <w:szCs w:val="22"/>
-          <w:lang w:val="es-MX" w:eastAsia="ja-JP"/>
-        </w:rPr>
-        <w:t xml:space="preserve"> (</w:t>
-      </w:r>
-      <w:proofErr w:type="spellStart"/>
-      <w:r>
-        <w:rPr>
-          <w:rFonts w:ascii="Arial" w:eastAsia="Times New Roman" w:hAnsi="Arial" w:cs="Arial"/>
-          <w:color w:val="000000"/>
-          <w:sz w:val="22"/>
-          <w:szCs w:val="22"/>
-          <w:lang w:val="es-MX" w:eastAsia="ja-JP"/>
-        </w:rPr>
-        <w:t>git</w:t>
-      </w:r>
-      <w:proofErr w:type="spellEnd"/>
-      <w:r>
-        <w:rPr>
-          <w:rFonts w:ascii="Arial" w:eastAsia="Times New Roman" w:hAnsi="Arial" w:cs="Arial"/>
-          <w:color w:val="000000"/>
-          <w:sz w:val="22"/>
-          <w:szCs w:val="22"/>
-          <w:lang w:val="es-MX" w:eastAsia="ja-JP"/>
-        </w:rPr>
-        <w:t xml:space="preserve"> status, </w:t>
-      </w:r>
-      <w:proofErr w:type="spellStart"/>
-      <w:r>
-        <w:rPr>
-          <w:rFonts w:ascii="Arial" w:eastAsia="Times New Roman" w:hAnsi="Arial" w:cs="Arial"/>
-          <w:color w:val="000000"/>
-          <w:sz w:val="22"/>
-          <w:szCs w:val="22"/>
-          <w:lang w:val="es-MX" w:eastAsia="ja-JP"/>
-        </w:rPr>
-        <w:t>git</w:t>
-      </w:r>
-      <w:proofErr w:type="spellEnd"/>
-      <w:r>
-        <w:rPr>
-          <w:rFonts w:ascii="Arial" w:eastAsia="Times New Roman" w:hAnsi="Arial" w:cs="Arial"/>
-          <w:color w:val="000000"/>
-          <w:sz w:val="22"/>
-          <w:szCs w:val="22"/>
-          <w:lang w:val="es-MX" w:eastAsia="ja-JP"/>
+          <w:rFonts w:ascii="Arial" w:hAnsi="Arial" w:cs="Arial"/>
+          <w:b/>
+          <w:bCs/>
+          <w:lang w:val="es-ES"/>
+        </w:rPr>
+        <w:br/>
+      </w:r>
+    </w:p>
+    <w:p>
+      <w:pPr>
+        <w:rPr>
+          <w:rFonts w:ascii="Arial" w:hAnsi="Arial" w:cs="Arial"/>
+          <w:b/>
+          <w:bCs/>
+          <w:lang w:val="es-ES"/>
+        </w:rPr>
+      </w:pPr>
+    </w:p>
+    <w:p>
+      <w:pPr>
+        <w:rPr>
+          <w:rFonts w:ascii="Arial" w:hAnsi="Arial" w:cs="Arial"/>
+          <w:b/>
+          <w:bCs/>
+          <w:lang w:val="es-ES"/>
+        </w:rPr>
+      </w:pPr>
+    </w:p>
+    <w:p>
+      <w:pPr>
+        <w:rPr>
+          <w:rFonts w:ascii="Arial" w:hAnsi="Arial" w:cs="Arial"/>
+          <w:b/>
+          <w:bCs/>
+          <w:lang w:val="es-ES"/>
+        </w:rPr>
+      </w:pPr>
+      <w:r>
+        <w:rPr>
+          <w:rFonts w:ascii="Arial" w:hAnsi="Arial" w:cs="Arial"/>
+          <w:b/>
+          <w:bCs/>
+          <w:lang w:val="es-ES"/>
+        </w:rPr>
+        <w:lastRenderedPageBreak/>
+        <w:t>Matheo Pinzón Woloski</w:t>
+      </w:r>
+      <w:r>
+        <w:rPr>
+          <w:rFonts w:ascii="Arial" w:hAnsi="Arial" w:cs="Arial"/>
+          <w:b/>
+          <w:bCs/>
+          <w:lang w:val="es-ES"/>
         </w:rPr>
         <w:t xml:space="preserve"> </w:t>
       </w:r>
-      <w:proofErr w:type="spellStart"/>
-      <w:r>
-        <w:rPr>
-          <w:rFonts w:ascii="Arial" w:eastAsia="Times New Roman" w:hAnsi="Arial" w:cs="Arial"/>
-          <w:color w:val="000000"/>
-          <w:sz w:val="22"/>
-          <w:szCs w:val="22"/>
-          <w:lang w:val="es-MX" w:eastAsia="ja-JP"/>
-        </w:rPr>
-        <w:t>add</w:t>
-      </w:r>
-      <w:proofErr w:type="spellEnd"/>
-      <w:r>
-        <w:rPr>
-          <w:rFonts w:ascii="Arial" w:eastAsia="Times New Roman" w:hAnsi="Arial" w:cs="Arial"/>
-          <w:color w:val="000000"/>
-          <w:sz w:val="22"/>
-          <w:szCs w:val="22"/>
-          <w:lang w:val="es-MX" w:eastAsia="ja-JP"/>
-        </w:rPr>
-        <w:t xml:space="preserve">, </w:t>
-      </w:r>
-      <w:proofErr w:type="spellStart"/>
-      <w:r>
-        <w:rPr>
-          <w:rFonts w:ascii="Arial" w:eastAsia="Times New Roman" w:hAnsi="Arial" w:cs="Arial"/>
-          <w:color w:val="000000"/>
-          <w:sz w:val="22"/>
-          <w:szCs w:val="22"/>
-          <w:lang w:val="es-MX" w:eastAsia="ja-JP"/>
-        </w:rPr>
-        <w:t>git</w:t>
-      </w:r>
-      <w:proofErr w:type="spellEnd"/>
-      <w:r>
-        <w:rPr>
-          <w:rFonts w:ascii="Arial" w:eastAsia="Times New Roman" w:hAnsi="Arial" w:cs="Arial"/>
-          <w:color w:val="000000"/>
-          <w:sz w:val="22"/>
-          <w:szCs w:val="22"/>
-          <w:lang w:val="es-MX" w:eastAsia="ja-JP"/>
-        </w:rPr>
-        <w:t xml:space="preserve"> </w:t>
-      </w:r>
-      <w:proofErr w:type="spellStart"/>
-      <w:r>
-        <w:rPr>
-          <w:rFonts w:ascii="Arial" w:eastAsia="Times New Roman" w:hAnsi="Arial" w:cs="Arial"/>
-          <w:color w:val="000000"/>
-          <w:sz w:val="22"/>
-          <w:szCs w:val="22"/>
-          <w:lang w:val="es-MX" w:eastAsia="ja-JP"/>
-        </w:rPr>
-        <w:t>commit</w:t>
-      </w:r>
-      <w:proofErr w:type="spellEnd"/>
-      <w:r>
-        <w:rPr>
-          <w:rFonts w:ascii="Arial" w:eastAsia="Times New Roman" w:hAnsi="Arial" w:cs="Arial"/>
-          <w:color w:val="000000"/>
-          <w:sz w:val="22"/>
-          <w:szCs w:val="22"/>
-          <w:lang w:val="es-MX" w:eastAsia="ja-JP"/>
-        </w:rPr>
-        <w:t xml:space="preserve"> y </w:t>
-      </w:r>
-      <w:proofErr w:type="spellStart"/>
-      <w:r>
-        <w:rPr>
-          <w:rFonts w:ascii="Arial" w:eastAsia="Times New Roman" w:hAnsi="Arial" w:cs="Arial"/>
-          <w:color w:val="000000"/>
-          <w:sz w:val="22"/>
-          <w:szCs w:val="22"/>
-          <w:lang w:val="es-MX" w:eastAsia="ja-JP"/>
-        </w:rPr>
-        <w:t>git</w:t>
-      </w:r>
-      <w:proofErr w:type="spellEnd"/>
-      <w:r>
-        <w:rPr>
-          <w:rFonts w:ascii="Arial" w:eastAsia="Times New Roman" w:hAnsi="Arial" w:cs="Arial"/>
-          <w:color w:val="000000"/>
-          <w:sz w:val="22"/>
-          <w:szCs w:val="22"/>
-          <w:lang w:val="es-MX" w:eastAsia="ja-JP"/>
-        </w:rPr>
-        <w:t xml:space="preserve"> push</w:t>
-      </w:r>
-      <w:bookmarkStart w:id="0" w:name="_GoBack"/>
-      <w:bookmarkEnd w:id="0"/>
-      <w:r>
-        <w:rPr>
-          <w:rFonts w:ascii="Arial" w:eastAsia="Times New Roman" w:hAnsi="Arial" w:cs="Arial"/>
-          <w:color w:val="000000"/>
-          <w:sz w:val="22"/>
-          <w:szCs w:val="22"/>
-          <w:lang w:val="es-MX" w:eastAsia="ja-JP"/>
-        </w:rPr>
-        <w:t>)</w:t>
-      </w:r>
-      <w:r>
-        <w:rPr>
-          <w:rFonts w:ascii="Arial" w:eastAsia="Times New Roman" w:hAnsi="Arial" w:cs="Arial"/>
-          <w:color w:val="000000"/>
-          <w:sz w:val="22"/>
-          <w:szCs w:val="22"/>
-          <w:lang w:val="es-MX" w:eastAsia="ja-JP"/>
-        </w:rPr>
-        <w:t>.</w:t>
-      </w:r>
-      <w:r>
-        <w:rPr>
-          <w:rFonts w:ascii="Arial" w:hAnsi="Arial" w:cs="Arial"/>
-          <w:b/>
-          <w:bCs/>
-          <w:lang w:val="es-ES"/>
-        </w:rPr>
-        <w:br/>
-      </w:r>
-      <w:r>
-        <w:rPr>
-          <w:rFonts w:ascii="Arial" w:hAnsi="Arial" w:cs="Arial"/>
-          <w:b/>
-          <w:bCs/>
-          <w:lang w:val="es-ES"/>
-        </w:rPr>
-        <w:br/>
-      </w:r>
+      <w:r>
+        <w:rPr>
+          <w:rFonts w:ascii="Arial" w:hAnsi="Arial" w:cs="Arial"/>
+          <w:b/>
+          <w:bCs/>
+          <w:lang w:val="es-ES"/>
+        </w:rPr>
+        <w:t>–</w:t>
+      </w:r>
+      <w:r>
+        <w:rPr>
+          <w:rFonts w:ascii="Arial" w:hAnsi="Arial" w:cs="Arial"/>
+          <w:b/>
+          <w:bCs/>
+          <w:lang w:val="es-ES"/>
+        </w:rPr>
+        <w:t xml:space="preserve"> A01024477</w:t>
+      </w:r>
+    </w:p>
+    <w:p>
+      <w:pPr>
+        <w:rPr>
+          <w:rFonts w:ascii="Arial" w:hAnsi="Arial" w:cs="Arial"/>
+          <w:lang w:val="es-ES"/>
+        </w:rPr>
+      </w:pPr>
+      <w:r>
+        <w:rPr>
+          <w:rFonts w:ascii="Arial" w:hAnsi="Arial" w:cs="Arial"/>
+          <w:lang w:val="es-ES"/>
+        </w:rPr>
+        <w:t>Clonación de repositorio:</w:t>
+      </w:r>
+    </w:p>
+    <w:p>
+      <w:pPr>
+        <w:rPr>
+          <w:rFonts w:ascii="Arial" w:hAnsi="Arial" w:cs="Arial"/>
+          <w:lang w:val="es-ES"/>
+        </w:rPr>
+      </w:pPr>
+      <w:r>
+        <w:rPr>
+          <w:rFonts w:ascii="Arial" w:hAnsi="Arial" w:cs="Arial"/>
+          <w:lang w:val="es-ES"/>
+        </w:rPr>
+        <w:drawing>
+          <wp:inline distT="0" distB="0" distL="0" distR="0" wp14:anchorId="054DD284" wp14:editId="1591C6B5">
+            <wp:extent cx="4633362" cy="1127858"/>
+            <wp:effectExtent l="0" t="0" r="0" b="0"/>
+            <wp:docPr id="15" name="Imagen 15"/>
+            <wp:cNvGraphicFramePr>
+              <a:graphicFrameLocks xmlns:a="http://schemas.openxmlformats.org/drawingml/2006/main" noChangeAspect="1"/>
+            </wp:cNvGraphicFramePr>
+            <a:graphic xmlns:a="http://schemas.openxmlformats.org/drawingml/2006/main">
+              <a:graphicData uri="http://schemas.openxmlformats.org/drawingml/2006/picture">
+                <pic:pic xmlns:pic="http://schemas.openxmlformats.org/drawingml/2006/picture">
+                  <pic:nvPicPr>
+                    <pic:cNvPr id="1" name=""/>
+                    <pic:cNvPicPr/>
+                  </pic:nvPicPr>
+                  <pic:blipFill>
+                    <a:blip r:embed="rId19"/>
+                    <a:stretch>
+                      <a:fillRect/>
+                    </a:stretch>
+                  </pic:blipFill>
+                  <pic:spPr>
+                    <a:xfrm>
+                      <a:off x="0" y="0"/>
+                      <a:ext cx="4633362" cy="1127858"/>
+                    </a:xfrm>
+                    <a:prstGeom prst="rect">
+                      <a:avLst/>
+                    </a:prstGeom>
+                  </pic:spPr>
+                </pic:pic>
+              </a:graphicData>
+            </a:graphic>
+          </wp:inline>
+        </w:drawing>
+      </w:r>
+    </w:p>
+    <w:p>
+      <w:pPr>
+        <w:rPr>
+          <w:rFonts w:ascii="Arial" w:hAnsi="Arial" w:cs="Arial"/>
+          <w:lang w:val="es-ES"/>
+        </w:rPr>
+      </w:pPr>
+      <w:r>
+        <w:rPr>
+          <w:rFonts w:ascii="Arial" w:hAnsi="Arial" w:cs="Arial"/>
+          <w:lang w:val="es-ES"/>
+        </w:rPr>
+        <w:t>Confirmar que los archivos se clonaron correctamente:</w:t>
+      </w:r>
+    </w:p>
+    <w:p>
+      <w:pPr>
+        <w:rPr>
+          <w:rFonts w:ascii="Arial" w:hAnsi="Arial" w:cs="Arial"/>
+          <w:lang w:val="es-ES"/>
+        </w:rPr>
+      </w:pPr>
+      <w:r>
+        <w:rPr>
+          <w:rFonts w:ascii="Arial" w:hAnsi="Arial" w:cs="Arial"/>
+          <w:lang w:val="es-ES"/>
+        </w:rPr>
+        <w:drawing>
+          <wp:inline distT="0" distB="0" distL="0" distR="0" wp14:anchorId="4DDD16AC" wp14:editId="35BB9B41">
+            <wp:extent cx="4583827" cy="792549"/>
+            <wp:effectExtent l="0" t="0" r="7620" b="7620"/>
+            <wp:docPr id="16" name="Imagen 16"/>
+            <wp:cNvGraphicFramePr>
+              <a:graphicFrameLocks xmlns:a="http://schemas.openxmlformats.org/drawingml/2006/main" noChangeAspect="1"/>
+            </wp:cNvGraphicFramePr>
+            <a:graphic xmlns:a="http://schemas.openxmlformats.org/drawingml/2006/main">
+              <a:graphicData uri="http://schemas.openxmlformats.org/drawingml/2006/picture">
+                <pic:pic xmlns:pic="http://schemas.openxmlformats.org/drawingml/2006/picture">
+                  <pic:nvPicPr>
+                    <pic:cNvPr id="1" name=""/>
+                    <pic:cNvPicPr/>
+                  </pic:nvPicPr>
+                  <pic:blipFill>
+                    <a:blip r:embed="rId20"/>
+                    <a:stretch>
+                      <a:fillRect/>
+                    </a:stretch>
+                  </pic:blipFill>
+                  <pic:spPr>
+                    <a:xfrm>
+                      <a:off x="0" y="0"/>
+                      <a:ext cx="4583827" cy="792549"/>
+                    </a:xfrm>
+                    <a:prstGeom prst="rect">
+                      <a:avLst/>
+                    </a:prstGeom>
+                  </pic:spPr>
+                </pic:pic>
+              </a:graphicData>
+            </a:graphic>
+          </wp:inline>
+        </w:drawing>
+      </w:r>
+    </w:p>
+    <w:p>
+      <w:pPr>
+        <w:rPr>
+          <w:rFonts w:ascii="Arial" w:hAnsi="Arial" w:cs="Arial"/>
+          <w:lang w:val="es-ES"/>
+        </w:rPr>
+      </w:pPr>
+      <w:r>
+        <w:rPr>
+          <w:rFonts w:ascii="Arial" w:hAnsi="Arial" w:cs="Arial"/>
+          <w:lang w:val="es-ES"/>
+        </w:rPr>
+        <w:t>Colocar nombre en los archivos junto con la conclusión:</w:t>
+      </w:r>
+    </w:p>
+    <w:p>
+      <w:pPr>
+        <w:rPr>
+          <w:rFonts w:ascii="Arial" w:hAnsi="Arial" w:cs="Arial"/>
+          <w:lang w:val="es-ES"/>
+        </w:rPr>
+      </w:pPr>
+      <w:r>
+        <w:rPr>
+          <w:rFonts w:ascii="Arial" w:hAnsi="Arial" w:cs="Arial"/>
+          <w:lang w:val="es-ES"/>
+        </w:rPr>
+        <w:drawing>
+          <wp:inline distT="0" distB="0" distL="0" distR="0" wp14:anchorId="53566C55" wp14:editId="5E8F3725">
+            <wp:extent cx="5943600" cy="3124835"/>
+            <wp:effectExtent l="0" t="0" r="0" b="0"/>
+            <wp:docPr id="17" name="Imagen 17"/>
+            <wp:cNvGraphicFramePr>
+              <a:graphicFrameLocks xmlns:a="http://schemas.openxmlformats.org/drawingml/2006/main" noChangeAspect="1"/>
+            </wp:cNvGraphicFramePr>
+            <a:graphic xmlns:a="http://schemas.openxmlformats.org/drawingml/2006/main">
+              <a:graphicData uri="http://schemas.openxmlformats.org/drawingml/2006/picture">
+                <pic:pic xmlns:pic="http://schemas.openxmlformats.org/drawingml/2006/picture">
+                  <pic:nvPicPr>
+                    <pic:cNvPr id="1" name=""/>
+                    <pic:cNvPicPr/>
+                  </pic:nvPicPr>
+                  <pic:blipFill>
+                    <a:blip r:embed="rId21"/>
+                    <a:stretch>
+                      <a:fillRect/>
+                    </a:stretch>
+                  </pic:blipFill>
+                  <pic:spPr>
+                    <a:xfrm>
+                      <a:off x="0" y="0"/>
+                      <a:ext cx="5943600" cy="3124835"/>
+                    </a:xfrm>
+                    <a:prstGeom prst="rect">
+                      <a:avLst/>
+                    </a:prstGeom>
+                  </pic:spPr>
+                </pic:pic>
+              </a:graphicData>
+            </a:graphic>
+          </wp:inline>
+        </w:drawing>
+      </w:r>
+    </w:p>
+    <w:p>
+      <w:pPr>
+        <w:rPr>
+          <w:rFonts w:ascii="Arial" w:hAnsi="Arial" w:cs="Arial"/>
+          <w:lang w:val="es-ES"/>
+        </w:rPr>
+      </w:pPr>
+      <w:r>
+        <w:rPr>
+          <w:noProof/>
+        </w:rPr>
+        <w:lastRenderedPageBreak/>
+        <w:drawing>
+          <wp:inline distT="0" distB="0" distL="0" distR="0" wp14:anchorId="70DB88F4" wp14:editId="0C15F400">
+            <wp:extent cx="5943600" cy="3343275"/>
+            <wp:effectExtent l="0" t="0" r="0" b="9525"/>
+            <wp:docPr id="18" name="Imagen 18"/>
+            <wp:cNvGraphicFramePr>
+              <a:graphicFrameLocks xmlns:a="http://schemas.openxmlformats.org/drawingml/2006/main" noChangeAspect="1"/>
+            </wp:cNvGraphicFramePr>
+            <a:graphic xmlns:a="http://schemas.openxmlformats.org/drawingml/2006/main">
+              <a:graphicData uri="http://schemas.openxmlformats.org/drawingml/2006/picture">
+                <pic:pic xmlns:pic="http://schemas.openxmlformats.org/drawingml/2006/picture">
+                  <pic:nvPicPr>
+                    <pic:cNvPr id="1" name=""/>
+                    <pic:cNvPicPr/>
+                  </pic:nvPicPr>
+                  <pic:blipFill>
+                    <a:blip r:embed="rId22"/>
+                    <a:stretch>
+                      <a:fillRect/>
+                    </a:stretch>
+                  </pic:blipFill>
+                  <pic:spPr>
+                    <a:xfrm>
+                      <a:off x="0" y="0"/>
+                      <a:ext cx="5943600" cy="3343275"/>
+                    </a:xfrm>
+                    <a:prstGeom prst="rect">
+                      <a:avLst/>
+                    </a:prstGeom>
+                  </pic:spPr>
+                </pic:pic>
+              </a:graphicData>
+            </a:graphic>
+          </wp:inline>
+        </w:drawing>
+      </w:r>
+    </w:p>
+    <w:p>
+      <w:pPr>
+        <w:rPr>
+          <w:rFonts w:ascii="Arial" w:hAnsi="Arial" w:cs="Arial"/>
+          <w:lang w:val="es-ES"/>
+        </w:rPr>
+      </w:pPr>
+      <w:r>
+        <w:rPr>
+          <w:rFonts w:ascii="Arial" w:hAnsi="Arial" w:cs="Arial"/>
+          <w:lang w:val="es-ES"/>
+        </w:rPr>
+        <w:t>Enviar archivos a GitHub:</w:t>
+      </w:r>
+    </w:p>
+    <w:p>
+      <w:pPr>
+        <w:rPr>
+          <w:rFonts w:ascii="Arial" w:hAnsi="Arial" w:cs="Arial"/>
+          <w:lang w:val="es-ES"/>
+        </w:rPr>
+      </w:pPr>
+      <w:r>
+        <w:rPr>
+          <w:rFonts w:ascii="Arial" w:hAnsi="Arial" w:cs="Arial"/>
+          <w:lang w:val="es-ES"/>
+        </w:rPr>
+        <w:drawing>
+          <wp:inline distT="0" distB="0" distL="0" distR="0" wp14:anchorId="54CFEA06" wp14:editId="3914DCB9">
+            <wp:extent cx="5943600" cy="3709035"/>
+            <wp:effectExtent l="0" t="0" r="0" b="5715"/>
+            <wp:docPr id="19" name="Imagen 19"/>
+            <wp:cNvGraphicFramePr>
+              <a:graphicFrameLocks xmlns:a="http://schemas.openxmlformats.org/drawingml/2006/main" noChangeAspect="1"/>
+            </wp:cNvGraphicFramePr>
+            <a:graphic xmlns:a="http://schemas.openxmlformats.org/drawingml/2006/main">
+              <a:graphicData uri="http://schemas.openxmlformats.org/drawingml/2006/picture">
+                <pic:pic xmlns:pic="http://schemas.openxmlformats.org/drawingml/2006/picture">
+                  <pic:nvPicPr>
+                    <pic:cNvPr id="1" name=""/>
+                    <pic:cNvPicPr/>
+                  </pic:nvPicPr>
+                  <pic:blipFill>
+                    <a:blip r:embed="rId23"/>
+                    <a:stretch>
+                      <a:fillRect/>
+                    </a:stretch>
+                  </pic:blipFill>
+                  <pic:spPr>
+                    <a:xfrm>
+                      <a:off x="0" y="0"/>
+                      <a:ext cx="5943600" cy="3709035"/>
+                    </a:xfrm>
+                    <a:prstGeom prst="rect">
+                      <a:avLst/>
+                    </a:prstGeom>
+                  </pic:spPr>
+                </pic:pic>
+              </a:graphicData>
+            </a:graphic>
+          </wp:inline>
+        </w:drawing>
+      </w:r>
+    </w:p>
+    <w:p>
+      <w:pPr>
+        <w:rPr>
+          <w:rFonts w:ascii="Arial" w:hAnsi="Arial" w:cs="Arial"/>
+          <w:b/>
+          <w:bCs/>
+          <w:lang w:val="es-ES"/>
+        </w:rPr>
+      </w:pPr>
+    </w:p>
+    <w:p>
+      <w:pPr>
+        <w:rPr>
+          <w:rFonts w:ascii="Arial" w:hAnsi="Arial" w:cs="Arial"/>
+          <w:b/>
+          <w:bCs/>
+          <w:lang w:val="es-ES"/>
+        </w:rPr>
+      </w:pPr>
+    </w:p>
+    <w:p>
+      <w:pPr>
+        <w:rPr>
+          <w:rFonts w:ascii="Arial" w:hAnsi="Arial" w:cs="Arial"/>
+          <w:b/>
+          <w:bCs/>
+          <w:lang w:val="es-ES"/>
+        </w:rPr>
+      </w:pPr>
     </w:p>
     <w:p>
       <w:pPr>
@@ -1747,7 +1823,7 @@
 </file>
 
 <file path=word/styles.xml><?xml version="1.0" encoding="utf-8"?>
-<w:styles xmlns:mc="http://schemas.openxmlformats.org/markup-compatibility/2006" xmlns:r="http://schemas.openxmlformats.org/officeDocument/2006/relationships" xmlns:w="http://schemas.openxmlformats.org/wordprocessingml/2006/main" xmlns:w14="http://schemas.microsoft.com/office/word/2010/wordml" xmlns:w15="http://schemas.microsoft.com/office/word/2012/wordml" xmlns:w16se="http://schemas.microsoft.com/office/word/2015/wordml/symex" mc:Ignorable="w14 w15 w16se">
+<w:styles xmlns:mc="http://schemas.openxmlformats.org/markup-compatibility/2006" xmlns:r="http://schemas.openxmlformats.org/officeDocument/2006/relationships" xmlns:w="http://schemas.openxmlformats.org/wordprocessingml/2006/main" xmlns:w14="http://schemas.microsoft.com/office/word/2010/wordml" xmlns:w15="http://schemas.microsoft.com/office/word/2012/wordml" xmlns:w16cex="http://schemas.microsoft.com/office/word/2018/wordml/cex" xmlns:w16cid="http://schemas.microsoft.com/office/word/2016/wordml/cid" xmlns:w16="http://schemas.microsoft.com/office/word/2018/wordml" xmlns:w16se="http://schemas.microsoft.com/office/word/2015/wordml/symex" mc:Ignorable="w14 w15 w16se w16cid w16 w16cex">
   <w:docDefaults>
     <w:rPrDefault>
       <w:rPr>
@@ -1759,7 +1835,7 @@
     </w:rPrDefault>
     <w:pPrDefault/>
   </w:docDefaults>
-  <w:latentStyles w:defLockedState="0" w:defUIPriority="99" w:defSemiHidden="0" w:defUnhideWhenUsed="0" w:defQFormat="0" w:count="371">
+  <w:latentStyles w:defLockedState="0" w:defUIPriority="99" w:defSemiHidden="0" w:defUnhideWhenUsed="0" w:defQFormat="0" w:count="376">
     <w:lsdException w:name="Normal" w:uiPriority="0" w:qFormat="1"/>
     <w:lsdException w:name="heading 1" w:uiPriority="9" w:qFormat="1"/>
     <w:lsdException w:name="heading 2" w:semiHidden="1" w:uiPriority="9" w:unhideWhenUsed="1" w:qFormat="1"/>
@@ -1865,7 +1941,6 @@
     <w:lsdException w:name="HTML Sample" w:semiHidden="1" w:unhideWhenUsed="1"/>
     <w:lsdException w:name="HTML Typewriter" w:semiHidden="1" w:unhideWhenUsed="1"/>
     <w:lsdException w:name="HTML Variable" w:semiHidden="1" w:unhideWhenUsed="1"/>
-    <w:lsdException w:name="Normal Table" w:semiHidden="1" w:unhideWhenUsed="1"/>
     <w:lsdException w:name="annotation subject" w:semiHidden="1" w:unhideWhenUsed="1"/>
     <w:lsdException w:name="No List" w:semiHidden="1" w:unhideWhenUsed="1"/>
     <w:lsdException w:name="Outline List 1" w:semiHidden="1" w:unhideWhenUsed="1"/>
@@ -1908,11 +1983,8 @@
     <w:lsdException w:name="Table Contemporary" w:semiHidden="1" w:unhideWhenUsed="1"/>
     <w:lsdException w:name="Table Elegant" w:semiHidden="1" w:unhideWhenUsed="1"/>
     <w:lsdException w:name="Table Professional" w:semiHidden="1" w:unhideWhenUsed="1"/>
-    <w:lsdException w:name="Table Subtle 1" w:semiHidden="1" w:unhideWhenUsed="1"/>
     <w:lsdException w:name="Table Subtle 2" w:semiHidden="1" w:unhideWhenUsed="1"/>
     <w:lsdException w:name="Table Web 1" w:semiHidden="1" w:unhideWhenUsed="1"/>
-    <w:lsdException w:name="Table Web 2" w:semiHidden="1" w:unhideWhenUsed="1"/>
-    <w:lsdException w:name="Table Web 3" w:semiHidden="1" w:unhideWhenUsed="1"/>
     <w:lsdException w:name="Balloon Text" w:semiHidden="1" w:unhideWhenUsed="1"/>
     <w:lsdException w:name="Table Grid" w:uiPriority="39"/>
     <w:lsdException w:name="Table Theme" w:semiHidden="1" w:unhideWhenUsed="1"/>
@@ -2131,18 +2203,23 @@
     <w:lsdException w:name="List Table 5 Dark Accent 6" w:uiPriority="50"/>
     <w:lsdException w:name="List Table 6 Colorful Accent 6" w:uiPriority="51"/>
     <w:lsdException w:name="List Table 7 Colorful Accent 6" w:uiPriority="52"/>
+    <w:lsdException w:name="Mention" w:semiHidden="1" w:unhideWhenUsed="1"/>
+    <w:lsdException w:name="Smart Hyperlink" w:semiHidden="1" w:unhideWhenUsed="1"/>
+    <w:lsdException w:name="Hashtag" w:semiHidden="1" w:unhideWhenUsed="1"/>
+    <w:lsdException w:name="Unresolved Mention" w:semiHidden="1" w:unhideWhenUsed="1"/>
+    <w:lsdException w:name="Smart Link" w:semiHidden="1" w:unhideWhenUsed="1"/>
   </w:latentStyles>
   <w:style w:type="paragraph" w:default="1" w:styleId="Normal">
     <w:name w:val="Normal"/>
     <w:qFormat/>
   </w:style>
-  <w:style w:type="character" w:default="1" w:styleId="DefaultParagraphFont">
+  <w:style w:type="character" w:default="1" w:styleId="Fuentedeprrafopredeter">
     <w:name w:val="Default Paragraph Font"/>
     <w:uiPriority w:val="1"/>
     <w:semiHidden/>
     <w:unhideWhenUsed/>
   </w:style>
-  <w:style w:type="table" w:default="1" w:styleId="TableNormal">
+  <w:style w:type="table" w:default="1" w:styleId="Tablanormal">
     <w:name w:val="Normal Table"/>
     <w:uiPriority w:val="99"/>
     <w:semiHidden/>
@@ -2157,7 +2234,7 @@
       </w:tblCellMar>
     </w:tblPr>
   </w:style>
-  <w:style w:type="numbering" w:default="1" w:styleId="NoList">
+  <w:style w:type="numbering" w:default="1" w:styleId="Sinlista">
     <w:name w:val="No List"/>
     <w:uiPriority w:val="99"/>
     <w:semiHidden/>

</xml_diff>